<commit_message>
Updated final repot Document
</commit_message>
<xml_diff>
--- a/Documents/Rapport_Final_de_Projet_Pierre_Nomo_Odile_Baima.docx
+++ b/Documents/Rapport_Final_de_Projet_Pierre_Nomo_Odile_Baima.docx
@@ -92,7 +92,7 @@
       <w:pPr>
         <w:pStyle w:val="berschrift1"/>
       </w:pPr>
-      <w:bookmarkStart w:id="0" w:name="_Toc476861571"/>
+      <w:bookmarkStart w:id="0" w:name="_Toc476867331"/>
       <w:r>
         <w:t>Rapport final de Projet industriel</w:t>
       </w:r>
@@ -255,7 +255,7 @@
             </w:rPr>
             <w:fldChar w:fldCharType="separate"/>
           </w:r>
-          <w:hyperlink w:anchor="_Toc476861571" w:history="1">
+          <w:hyperlink w:anchor="_Toc476867331" w:history="1">
             <w:r>
               <w:rPr>
                 <w:rStyle w:val="Hyperlink"/>
@@ -263,6 +263,8 @@
               </w:rPr>
               <w:t>Rapport final de Projet industriel</w:t>
             </w:r>
+            <w:bookmarkStart w:id="3" w:name="_GoBack"/>
+            <w:bookmarkEnd w:id="3"/>
             <w:r>
               <w:rPr>
                 <w:noProof/>
@@ -282,7 +284,7 @@
                 <w:noProof/>
                 <w:webHidden/>
               </w:rPr>
-              <w:instrText xml:space="preserve"> PAGEREF _Toc476861571 \h </w:instrText>
+              <w:instrText xml:space="preserve"> PAGEREF _Toc476867331 \h </w:instrText>
             </w:r>
             <w:r>
               <w:rPr>
@@ -327,7 +329,7 @@
               <w:lang w:val="de-DE" w:eastAsia="de-DE"/>
             </w:rPr>
           </w:pPr>
-          <w:hyperlink w:anchor="_Toc476861572" w:history="1">
+          <w:hyperlink w:anchor="_Toc476867332" w:history="1">
             <w:r>
               <w:rPr>
                 <w:rStyle w:val="Hyperlink"/>
@@ -354,7 +356,7 @@
                 <w:noProof/>
                 <w:webHidden/>
               </w:rPr>
-              <w:instrText xml:space="preserve"> PAGEREF _Toc476861572 \h </w:instrText>
+              <w:instrText xml:space="preserve"> PAGEREF _Toc476867332 \h </w:instrText>
             </w:r>
             <w:r>
               <w:rPr>
@@ -399,7 +401,7 @@
               <w:lang w:val="de-DE" w:eastAsia="de-DE"/>
             </w:rPr>
           </w:pPr>
-          <w:hyperlink w:anchor="_Toc476861573" w:history="1">
+          <w:hyperlink w:anchor="_Toc476867333" w:history="1">
             <w:r>
               <w:rPr>
                 <w:rStyle w:val="Hyperlink"/>
@@ -426,7 +428,7 @@
                 <w:noProof/>
                 <w:webHidden/>
               </w:rPr>
-              <w:instrText xml:space="preserve"> PAGEREF _Toc476861573 \h </w:instrText>
+              <w:instrText xml:space="preserve"> PAGEREF _Toc476867333 \h </w:instrText>
             </w:r>
             <w:r>
               <w:rPr>
@@ -471,7 +473,7 @@
               <w:lang w:val="de-DE" w:eastAsia="de-DE"/>
             </w:rPr>
           </w:pPr>
-          <w:hyperlink w:anchor="_Toc476861574" w:history="1">
+          <w:hyperlink w:anchor="_Toc476867334" w:history="1">
             <w:r>
               <w:rPr>
                 <w:rStyle w:val="Hyperlink"/>
@@ -498,7 +500,7 @@
                 <w:noProof/>
                 <w:webHidden/>
               </w:rPr>
-              <w:instrText xml:space="preserve"> PAGEREF _Toc476861574 \h </w:instrText>
+              <w:instrText xml:space="preserve"> PAGEREF _Toc476867334 \h </w:instrText>
             </w:r>
             <w:r>
               <w:rPr>
@@ -543,7 +545,7 @@
               <w:lang w:val="de-DE" w:eastAsia="de-DE"/>
             </w:rPr>
           </w:pPr>
-          <w:hyperlink w:anchor="_Toc476861575" w:history="1">
+          <w:hyperlink w:anchor="_Toc476867335" w:history="1">
             <w:r>
               <w:rPr>
                 <w:rStyle w:val="Hyperlink"/>
@@ -570,7 +572,7 @@
                 <w:noProof/>
                 <w:webHidden/>
               </w:rPr>
-              <w:instrText xml:space="preserve"> PAGEREF _Toc476861575 \h </w:instrText>
+              <w:instrText xml:space="preserve"> PAGEREF _Toc476867335 \h </w:instrText>
             </w:r>
             <w:r>
               <w:rPr>
@@ -617,7 +619,7 @@
               <w:lang w:val="de-DE" w:eastAsia="de-DE"/>
             </w:rPr>
           </w:pPr>
-          <w:hyperlink w:anchor="_Toc476861576" w:history="1">
+          <w:hyperlink w:anchor="_Toc476867336" w:history="1">
             <w:r>
               <w:rPr>
                 <w:rStyle w:val="Hyperlink"/>
@@ -644,7 +646,7 @@
                 <w:noProof/>
                 <w:webHidden/>
               </w:rPr>
-              <w:instrText xml:space="preserve"> PAGEREF _Toc476861576 \h </w:instrText>
+              <w:instrText xml:space="preserve"> PAGEREF _Toc476867336 \h </w:instrText>
             </w:r>
             <w:r>
               <w:rPr>
@@ -691,7 +693,7 @@
               <w:lang w:val="de-DE" w:eastAsia="de-DE"/>
             </w:rPr>
           </w:pPr>
-          <w:hyperlink w:anchor="_Toc476861577" w:history="1">
+          <w:hyperlink w:anchor="_Toc476867337" w:history="1">
             <w:r>
               <w:rPr>
                 <w:rStyle w:val="Hyperlink"/>
@@ -718,7 +720,7 @@
                 <w:noProof/>
                 <w:webHidden/>
               </w:rPr>
-              <w:instrText xml:space="preserve"> PAGEREF _Toc476861577 \h </w:instrText>
+              <w:instrText xml:space="preserve"> PAGEREF _Toc476867337 \h </w:instrText>
             </w:r>
             <w:r>
               <w:rPr>
@@ -763,7 +765,7 @@
               <w:lang w:val="de-DE" w:eastAsia="de-DE"/>
             </w:rPr>
           </w:pPr>
-          <w:hyperlink w:anchor="_Toc476861578" w:history="1">
+          <w:hyperlink w:anchor="_Toc476867338" w:history="1">
             <w:r>
               <w:rPr>
                 <w:rStyle w:val="Hyperlink"/>
@@ -790,7 +792,7 @@
                 <w:noProof/>
                 <w:webHidden/>
               </w:rPr>
-              <w:instrText xml:space="preserve"> PAGEREF _Toc476861578 \h </w:instrText>
+              <w:instrText xml:space="preserve"> PAGEREF _Toc476867338 \h </w:instrText>
             </w:r>
             <w:r>
               <w:rPr>
@@ -835,7 +837,7 @@
               <w:lang w:val="de-DE" w:eastAsia="de-DE"/>
             </w:rPr>
           </w:pPr>
-          <w:hyperlink w:anchor="_Toc476861579" w:history="1">
+          <w:hyperlink w:anchor="_Toc476867339" w:history="1">
             <w:r>
               <w:rPr>
                 <w:rStyle w:val="Hyperlink"/>
@@ -862,7 +864,7 @@
                 <w:noProof/>
                 <w:webHidden/>
               </w:rPr>
-              <w:instrText xml:space="preserve"> PAGEREF _Toc476861579 \h </w:instrText>
+              <w:instrText xml:space="preserve"> PAGEREF _Toc476867339 \h </w:instrText>
             </w:r>
             <w:r>
               <w:rPr>
@@ -909,7 +911,7 @@
               <w:lang w:val="de-DE" w:eastAsia="de-DE"/>
             </w:rPr>
           </w:pPr>
-          <w:hyperlink w:anchor="_Toc476861580" w:history="1">
+          <w:hyperlink w:anchor="_Toc476867340" w:history="1">
             <w:r>
               <w:rPr>
                 <w:rStyle w:val="Hyperlink"/>
@@ -936,7 +938,7 @@
                 <w:noProof/>
                 <w:webHidden/>
               </w:rPr>
-              <w:instrText xml:space="preserve"> PAGEREF _Toc476861580 \h </w:instrText>
+              <w:instrText xml:space="preserve"> PAGEREF _Toc476867340 \h </w:instrText>
             </w:r>
             <w:r>
               <w:rPr>
@@ -983,7 +985,7 @@
               <w:lang w:val="de-DE" w:eastAsia="de-DE"/>
             </w:rPr>
           </w:pPr>
-          <w:hyperlink w:anchor="_Toc476861581" w:history="1">
+          <w:hyperlink w:anchor="_Toc476867341" w:history="1">
             <w:r>
               <w:rPr>
                 <w:rStyle w:val="Hyperlink"/>
@@ -1010,7 +1012,7 @@
                 <w:noProof/>
                 <w:webHidden/>
               </w:rPr>
-              <w:instrText xml:space="preserve"> PAGEREF _Toc476861581 \h </w:instrText>
+              <w:instrText xml:space="preserve"> PAGEREF _Toc476867341 \h </w:instrText>
             </w:r>
             <w:r>
               <w:rPr>
@@ -1057,7 +1059,7 @@
               <w:lang w:val="de-DE" w:eastAsia="de-DE"/>
             </w:rPr>
           </w:pPr>
-          <w:hyperlink w:anchor="_Toc476861582" w:history="1">
+          <w:hyperlink w:anchor="_Toc476867342" w:history="1">
             <w:r>
               <w:rPr>
                 <w:rStyle w:val="Hyperlink"/>
@@ -1084,7 +1086,7 @@
                 <w:noProof/>
                 <w:webHidden/>
               </w:rPr>
-              <w:instrText xml:space="preserve"> PAGEREF _Toc476861582 \h </w:instrText>
+              <w:instrText xml:space="preserve"> PAGEREF _Toc476867342 \h </w:instrText>
             </w:r>
             <w:r>
               <w:rPr>
@@ -1131,7 +1133,7 @@
               <w:lang w:val="de-DE" w:eastAsia="de-DE"/>
             </w:rPr>
           </w:pPr>
-          <w:hyperlink w:anchor="_Toc476861583" w:history="1">
+          <w:hyperlink w:anchor="_Toc476867343" w:history="1">
             <w:r>
               <w:rPr>
                 <w:rStyle w:val="Hyperlink"/>
@@ -1158,7 +1160,7 @@
                 <w:noProof/>
                 <w:webHidden/>
               </w:rPr>
-              <w:instrText xml:space="preserve"> PAGEREF _Toc476861583 \h </w:instrText>
+              <w:instrText xml:space="preserve"> PAGEREF _Toc476867343 \h </w:instrText>
             </w:r>
             <w:r>
               <w:rPr>
@@ -1203,7 +1205,7 @@
               <w:lang w:val="de-DE" w:eastAsia="de-DE"/>
             </w:rPr>
           </w:pPr>
-          <w:hyperlink w:anchor="_Toc476861584" w:history="1">
+          <w:hyperlink w:anchor="_Toc476867344" w:history="1">
             <w:r>
               <w:rPr>
                 <w:rStyle w:val="Hyperlink"/>
@@ -1230,7 +1232,7 @@
                 <w:noProof/>
                 <w:webHidden/>
               </w:rPr>
-              <w:instrText xml:space="preserve"> PAGEREF _Toc476861584 \h </w:instrText>
+              <w:instrText xml:space="preserve"> PAGEREF _Toc476867344 \h </w:instrText>
             </w:r>
             <w:r>
               <w:rPr>
@@ -1275,7 +1277,7 @@
               <w:lang w:val="de-DE" w:eastAsia="de-DE"/>
             </w:rPr>
           </w:pPr>
-          <w:hyperlink w:anchor="_Toc476861585" w:history="1">
+          <w:hyperlink w:anchor="_Toc476867345" w:history="1">
             <w:r>
               <w:rPr>
                 <w:rStyle w:val="Hyperlink"/>
@@ -1302,7 +1304,7 @@
                 <w:noProof/>
                 <w:webHidden/>
               </w:rPr>
-              <w:instrText xml:space="preserve"> PAGEREF _Toc476861585 \h </w:instrText>
+              <w:instrText xml:space="preserve"> PAGEREF _Toc476867345 \h </w:instrText>
             </w:r>
             <w:r>
               <w:rPr>
@@ -1347,7 +1349,7 @@
               <w:lang w:val="de-DE" w:eastAsia="de-DE"/>
             </w:rPr>
           </w:pPr>
-          <w:hyperlink w:anchor="_Toc476861586" w:history="1">
+          <w:hyperlink w:anchor="_Toc476867346" w:history="1">
             <w:r>
               <w:rPr>
                 <w:rStyle w:val="Hyperlink"/>
@@ -1374,7 +1376,7 @@
                 <w:noProof/>
                 <w:webHidden/>
               </w:rPr>
-              <w:instrText xml:space="preserve"> PAGEREF _Toc476861586 \h </w:instrText>
+              <w:instrText xml:space="preserve"> PAGEREF _Toc476867346 \h </w:instrText>
             </w:r>
             <w:r>
               <w:rPr>
@@ -1421,7 +1423,7 @@
               <w:lang w:val="de-DE" w:eastAsia="de-DE"/>
             </w:rPr>
           </w:pPr>
-          <w:hyperlink w:anchor="_Toc476861587" w:history="1">
+          <w:hyperlink w:anchor="_Toc476867347" w:history="1">
             <w:r>
               <w:rPr>
                 <w:rStyle w:val="Hyperlink"/>
@@ -1448,7 +1450,7 @@
                 <w:noProof/>
                 <w:webHidden/>
               </w:rPr>
-              <w:instrText xml:space="preserve"> PAGEREF _Toc476861587 \h </w:instrText>
+              <w:instrText xml:space="preserve"> PAGEREF _Toc476867347 \h </w:instrText>
             </w:r>
             <w:r>
               <w:rPr>
@@ -1493,7 +1495,7 @@
               <w:lang w:val="de-DE" w:eastAsia="de-DE"/>
             </w:rPr>
           </w:pPr>
-          <w:hyperlink w:anchor="_Toc476861588" w:history="1">
+          <w:hyperlink w:anchor="_Toc476867348" w:history="1">
             <w:r>
               <w:rPr>
                 <w:rStyle w:val="Hyperlink"/>
@@ -1520,7 +1522,7 @@
                 <w:noProof/>
                 <w:webHidden/>
               </w:rPr>
-              <w:instrText xml:space="preserve"> PAGEREF _Toc476861588 \h </w:instrText>
+              <w:instrText xml:space="preserve"> PAGEREF _Toc476867348 \h </w:instrText>
             </w:r>
             <w:r>
               <w:rPr>
@@ -1565,7 +1567,7 @@
               <w:lang w:val="de-DE" w:eastAsia="de-DE"/>
             </w:rPr>
           </w:pPr>
-          <w:hyperlink w:anchor="_Toc476861589" w:history="1">
+          <w:hyperlink w:anchor="_Toc476867349" w:history="1">
             <w:r>
               <w:rPr>
                 <w:rStyle w:val="Hyperlink"/>
@@ -1592,7 +1594,7 @@
                 <w:noProof/>
                 <w:webHidden/>
               </w:rPr>
-              <w:instrText xml:space="preserve"> PAGEREF _Toc476861589 \h </w:instrText>
+              <w:instrText xml:space="preserve"> PAGEREF _Toc476867349 \h </w:instrText>
             </w:r>
             <w:r>
               <w:rPr>
@@ -1639,7 +1641,7 @@
               <w:lang w:val="de-DE" w:eastAsia="de-DE"/>
             </w:rPr>
           </w:pPr>
-          <w:hyperlink w:anchor="_Toc476861590" w:history="1">
+          <w:hyperlink w:anchor="_Toc476867350" w:history="1">
             <w:r>
               <w:rPr>
                 <w:rStyle w:val="Hyperlink"/>
@@ -1666,7 +1668,7 @@
                 <w:noProof/>
                 <w:webHidden/>
               </w:rPr>
-              <w:instrText xml:space="preserve"> PAGEREF _Toc476861590 \h </w:instrText>
+              <w:instrText xml:space="preserve"> PAGEREF _Toc476867350 \h </w:instrText>
             </w:r>
             <w:r>
               <w:rPr>
@@ -1711,7 +1713,7 @@
               <w:lang w:val="de-DE" w:eastAsia="de-DE"/>
             </w:rPr>
           </w:pPr>
-          <w:hyperlink w:anchor="_Toc476861591" w:history="1">
+          <w:hyperlink w:anchor="_Toc476867351" w:history="1">
             <w:r>
               <w:rPr>
                 <w:rStyle w:val="Hyperlink"/>
@@ -1738,7 +1740,7 @@
                 <w:noProof/>
                 <w:webHidden/>
               </w:rPr>
-              <w:instrText xml:space="preserve"> PAGEREF _Toc476861591 \h </w:instrText>
+              <w:instrText xml:space="preserve"> PAGEREF _Toc476867351 \h </w:instrText>
             </w:r>
             <w:r>
               <w:rPr>
@@ -1785,7 +1787,7 @@
               <w:lang w:val="de-DE" w:eastAsia="de-DE"/>
             </w:rPr>
           </w:pPr>
-          <w:hyperlink w:anchor="_Toc476861592" w:history="1">
+          <w:hyperlink w:anchor="_Toc476867352" w:history="1">
             <w:r>
               <w:rPr>
                 <w:rStyle w:val="Hyperlink"/>
@@ -1812,7 +1814,7 @@
                 <w:noProof/>
                 <w:webHidden/>
               </w:rPr>
-              <w:instrText xml:space="preserve"> PAGEREF _Toc476861592 \h </w:instrText>
+              <w:instrText xml:space="preserve"> PAGEREF _Toc476867352 \h </w:instrText>
             </w:r>
             <w:r>
               <w:rPr>
@@ -1857,7 +1859,7 @@
               <w:lang w:val="de-DE" w:eastAsia="de-DE"/>
             </w:rPr>
           </w:pPr>
-          <w:hyperlink w:anchor="_Toc476861593" w:history="1">
+          <w:hyperlink w:anchor="_Toc476867353" w:history="1">
             <w:r>
               <w:rPr>
                 <w:rStyle w:val="Hyperlink"/>
@@ -1884,7 +1886,7 @@
                 <w:noProof/>
                 <w:webHidden/>
               </w:rPr>
-              <w:instrText xml:space="preserve"> PAGEREF _Toc476861593 \h </w:instrText>
+              <w:instrText xml:space="preserve"> PAGEREF _Toc476867353 \h </w:instrText>
             </w:r>
             <w:r>
               <w:rPr>
@@ -1931,7 +1933,7 @@
               <w:lang w:val="de-DE" w:eastAsia="de-DE"/>
             </w:rPr>
           </w:pPr>
-          <w:hyperlink w:anchor="_Toc476861594" w:history="1">
+          <w:hyperlink w:anchor="_Toc476867354" w:history="1">
             <w:r>
               <w:rPr>
                 <w:rStyle w:val="Hyperlink"/>
@@ -1958,7 +1960,7 @@
                 <w:noProof/>
                 <w:webHidden/>
               </w:rPr>
-              <w:instrText xml:space="preserve"> PAGEREF _Toc476861594 \h </w:instrText>
+              <w:instrText xml:space="preserve"> PAGEREF _Toc476867354 \h </w:instrText>
             </w:r>
             <w:r>
               <w:rPr>
@@ -2003,7 +2005,7 @@
               <w:lang w:val="de-DE" w:eastAsia="de-DE"/>
             </w:rPr>
           </w:pPr>
-          <w:hyperlink w:anchor="_Toc476861595" w:history="1">
+          <w:hyperlink w:anchor="_Toc476867355" w:history="1">
             <w:r>
               <w:rPr>
                 <w:rStyle w:val="Hyperlink"/>
@@ -2030,7 +2032,7 @@
                 <w:noProof/>
                 <w:webHidden/>
               </w:rPr>
-              <w:instrText xml:space="preserve"> PAGEREF _Toc476861595 \h </w:instrText>
+              <w:instrText xml:space="preserve"> PAGEREF _Toc476867355 \h </w:instrText>
             </w:r>
             <w:r>
               <w:rPr>
@@ -2075,7 +2077,7 @@
               <w:lang w:val="de-DE" w:eastAsia="de-DE"/>
             </w:rPr>
           </w:pPr>
-          <w:hyperlink w:anchor="_Toc476861596" w:history="1">
+          <w:hyperlink w:anchor="_Toc476867356" w:history="1">
             <w:r>
               <w:rPr>
                 <w:rStyle w:val="Hyperlink"/>
@@ -2102,7 +2104,7 @@
                 <w:noProof/>
                 <w:webHidden/>
               </w:rPr>
-              <w:instrText xml:space="preserve"> PAGEREF _Toc476861596 \h </w:instrText>
+              <w:instrText xml:space="preserve"> PAGEREF _Toc476867356 \h </w:instrText>
             </w:r>
             <w:r>
               <w:rPr>
@@ -2149,7 +2151,7 @@
               <w:lang w:val="de-DE" w:eastAsia="de-DE"/>
             </w:rPr>
           </w:pPr>
-          <w:hyperlink w:anchor="_Toc476861597" w:history="1">
+          <w:hyperlink w:anchor="_Toc476867357" w:history="1">
             <w:r>
               <w:rPr>
                 <w:rStyle w:val="Hyperlink"/>
@@ -2176,7 +2178,7 @@
                 <w:noProof/>
                 <w:webHidden/>
               </w:rPr>
-              <w:instrText xml:space="preserve"> PAGEREF _Toc476861597 \h </w:instrText>
+              <w:instrText xml:space="preserve"> PAGEREF _Toc476867357 \h </w:instrText>
             </w:r>
             <w:r>
               <w:rPr>
@@ -2221,7 +2223,7 @@
               <w:lang w:val="de-DE" w:eastAsia="de-DE"/>
             </w:rPr>
           </w:pPr>
-          <w:hyperlink w:anchor="_Toc476861598" w:history="1">
+          <w:hyperlink w:anchor="_Toc476867358" w:history="1">
             <w:r>
               <w:rPr>
                 <w:rStyle w:val="Hyperlink"/>
@@ -2248,7 +2250,7 @@
                 <w:noProof/>
                 <w:webHidden/>
               </w:rPr>
-              <w:instrText xml:space="preserve"> PAGEREF _Toc476861598 \h </w:instrText>
+              <w:instrText xml:space="preserve"> PAGEREF _Toc476867358 \h </w:instrText>
             </w:r>
             <w:r>
               <w:rPr>
@@ -2295,7 +2297,7 @@
               <w:lang w:val="de-DE" w:eastAsia="de-DE"/>
             </w:rPr>
           </w:pPr>
-          <w:hyperlink w:anchor="_Toc476861599" w:history="1">
+          <w:hyperlink w:anchor="_Toc476867359" w:history="1">
             <w:r>
               <w:rPr>
                 <w:rStyle w:val="Hyperlink"/>
@@ -2322,7 +2324,7 @@
                 <w:noProof/>
                 <w:webHidden/>
               </w:rPr>
-              <w:instrText xml:space="preserve"> PAGEREF _Toc476861599 \h </w:instrText>
+              <w:instrText xml:space="preserve"> PAGEREF _Toc476867359 \h </w:instrText>
             </w:r>
             <w:r>
               <w:rPr>
@@ -2367,7 +2369,7 @@
               <w:lang w:val="de-DE" w:eastAsia="de-DE"/>
             </w:rPr>
           </w:pPr>
-          <w:hyperlink w:anchor="_Toc476861600" w:history="1">
+          <w:hyperlink w:anchor="_Toc476867360" w:history="1">
             <w:r>
               <w:rPr>
                 <w:rStyle w:val="Hyperlink"/>
@@ -2394,7 +2396,7 @@
                 <w:noProof/>
                 <w:webHidden/>
               </w:rPr>
-              <w:instrText xml:space="preserve"> PAGEREF _Toc476861600 \h </w:instrText>
+              <w:instrText xml:space="preserve"> PAGEREF _Toc476867360 \h </w:instrText>
             </w:r>
             <w:r>
               <w:rPr>
@@ -2439,7 +2441,7 @@
               <w:lang w:val="de-DE" w:eastAsia="de-DE"/>
             </w:rPr>
           </w:pPr>
-          <w:hyperlink w:anchor="_Toc476861601" w:history="1">
+          <w:hyperlink w:anchor="_Toc476867361" w:history="1">
             <w:r>
               <w:rPr>
                 <w:rStyle w:val="Hyperlink"/>
@@ -2466,7 +2468,7 @@
                 <w:noProof/>
                 <w:webHidden/>
               </w:rPr>
-              <w:instrText xml:space="preserve"> PAGEREF _Toc476861601 \h </w:instrText>
+              <w:instrText xml:space="preserve"> PAGEREF _Toc476867361 \h </w:instrText>
             </w:r>
             <w:r>
               <w:rPr>
@@ -2509,18 +2511,19 @@
     </w:sdt>
     <w:bookmarkEnd w:id="1" w:displacedByCustomXml="prev"/>
     <w:bookmarkEnd w:id="2" w:displacedByCustomXml="prev"/>
-    <w:bookmarkStart w:id="3" w:name="_Toc476490928" w:displacedByCustomXml="prev"/>
-    <w:p>
-      <w:pPr>
-        <w:rPr>
-          <w:rFonts w:asciiTheme="minorHAnsi" w:hAnsiTheme="minorHAnsi"/>
-          <w:sz w:val="24"/>
-        </w:rPr>
-      </w:pPr>
-      <w:r>
-        <w:rPr>
-          <w:rFonts w:asciiTheme="minorHAnsi" w:hAnsiTheme="minorHAnsi"/>
-          <w:sz w:val="24"/>
+    <w:bookmarkStart w:id="4" w:name="_Toc476490928" w:displacedByCustomXml="prev"/>
+    <w:p>
+      <w:pPr>
+        <w:rPr>
+          <w:rFonts w:asciiTheme="minorHAnsi" w:hAnsiTheme="minorHAnsi"/>
+          <w:sz w:val="24"/>
+        </w:rPr>
+      </w:pPr>
+      <w:r>
+        <w:rPr>
+          <w:rFonts w:asciiTheme="minorHAnsi" w:hAnsiTheme="minorHAnsi"/>
+          <w:sz w:val="24"/>
+          <w:lang w:val="de-DE"/>
         </w:rPr>
         <w:t xml:space="preserve"> </w:t>
       </w:r>
@@ -2856,7 +2859,7 @@
       <w:pPr>
         <w:pStyle w:val="berschrift1"/>
       </w:pPr>
-      <w:bookmarkStart w:id="4" w:name="_Toc476861572"/>
+      <w:bookmarkStart w:id="5" w:name="_Toc476867332"/>
       <w:r>
         <w:lastRenderedPageBreak/>
         <w:t>Fiche d’iden</w:t>
@@ -2867,8 +2870,8 @@
       <w:r>
         <w:t>té et présentation du secteur d’activités de l’entreprise Mubiz</w:t>
       </w:r>
-      <w:bookmarkEnd w:id="3"/>
       <w:bookmarkEnd w:id="4"/>
+      <w:bookmarkEnd w:id="5"/>
     </w:p>
     <w:p/>
     <w:p/>
@@ -3189,14 +3192,14 @@
           <w:sz w:val="24"/>
         </w:rPr>
       </w:pPr>
-      <w:bookmarkStart w:id="5" w:name="_Toc476490929"/>
-      <w:bookmarkStart w:id="6" w:name="_Toc476861573"/>
+      <w:bookmarkStart w:id="6" w:name="_Toc476490929"/>
+      <w:bookmarkStart w:id="7" w:name="_Toc476867333"/>
       <w:r>
         <w:lastRenderedPageBreak/>
         <w:t>Contexte</w:t>
       </w:r>
-      <w:bookmarkEnd w:id="5"/>
       <w:bookmarkEnd w:id="6"/>
+      <w:bookmarkEnd w:id="7"/>
     </w:p>
     <w:p>
       <w:pPr>
@@ -3286,13 +3289,13 @@
       <w:pPr>
         <w:pStyle w:val="berschrift1"/>
       </w:pPr>
-      <w:bookmarkStart w:id="7" w:name="_Toc476490932"/>
-      <w:bookmarkStart w:id="8" w:name="_Toc476861574"/>
+      <w:bookmarkStart w:id="8" w:name="_Toc476490932"/>
+      <w:bookmarkStart w:id="9" w:name="_Toc476867334"/>
       <w:r>
         <w:t>Problématique</w:t>
       </w:r>
-      <w:bookmarkEnd w:id="7"/>
       <w:bookmarkEnd w:id="8"/>
+      <w:bookmarkEnd w:id="9"/>
     </w:p>
     <w:p/>
     <w:p>
@@ -3584,30 +3587,30 @@
       <w:pPr>
         <w:pStyle w:val="berschrift1"/>
       </w:pPr>
-      <w:bookmarkStart w:id="9" w:name="_Toc476490935"/>
-      <w:bookmarkStart w:id="10" w:name="_Toc476861575"/>
+      <w:bookmarkStart w:id="10" w:name="_Toc476490935"/>
+      <w:bookmarkStart w:id="11" w:name="_Toc476867335"/>
       <w:r>
         <w:t>Méthodologie</w:t>
       </w:r>
-      <w:bookmarkEnd w:id="9"/>
+      <w:bookmarkEnd w:id="10"/>
       <w:r>
         <w:t xml:space="preserve"> et technologies</w:t>
       </w:r>
-      <w:bookmarkEnd w:id="10"/>
+      <w:bookmarkEnd w:id="11"/>
     </w:p>
     <w:p/>
     <w:p>
       <w:pPr>
         <w:pStyle w:val="berschrift2"/>
       </w:pPr>
-      <w:bookmarkStart w:id="11" w:name="_Toc476861576"/>
+      <w:bookmarkStart w:id="12" w:name="_Toc476867336"/>
       <w:r>
         <w:t>C</w:t>
       </w:r>
       <w:r>
         <w:t>hoix de la méthodologie</w:t>
       </w:r>
-      <w:bookmarkEnd w:id="11"/>
+      <w:bookmarkEnd w:id="12"/>
     </w:p>
     <w:p>
       <w:pPr>
@@ -3794,11 +3797,11 @@
       <w:pPr>
         <w:pStyle w:val="berschrift2"/>
       </w:pPr>
-      <w:bookmarkStart w:id="12" w:name="_Toc476861577"/>
+      <w:bookmarkStart w:id="13" w:name="_Toc476867337"/>
       <w:r>
         <w:t>Choix des technologies et outils</w:t>
       </w:r>
-      <w:bookmarkEnd w:id="12"/>
+      <w:bookmarkEnd w:id="13"/>
     </w:p>
     <w:p>
       <w:pPr>
@@ -4162,14 +4165,14 @@
       <w:pPr>
         <w:pStyle w:val="berschrift1"/>
       </w:pPr>
-      <w:bookmarkStart w:id="13" w:name="_Toc476490938"/>
-      <w:bookmarkStart w:id="14" w:name="_Toc476861578"/>
+      <w:bookmarkStart w:id="14" w:name="_Toc476490938"/>
+      <w:bookmarkStart w:id="15" w:name="_Toc476867338"/>
       <w:r>
         <w:lastRenderedPageBreak/>
         <w:t>Planning</w:t>
       </w:r>
-      <w:bookmarkEnd w:id="13"/>
       <w:bookmarkEnd w:id="14"/>
+      <w:bookmarkEnd w:id="15"/>
     </w:p>
     <w:p/>
     <w:p/>
@@ -4192,44 +4195,38 @@
           <w:rFonts w:asciiTheme="minorHAnsi" w:hAnsiTheme="minorHAnsi"/>
           <w:sz w:val="24"/>
         </w:rPr>
-        <w:t xml:space="preserve">r la </w:t>
-      </w:r>
-      <w:r>
-        <w:rPr>
-          <w:rFonts w:asciiTheme="minorHAnsi" w:hAnsiTheme="minorHAnsi"/>
-          <w:sz w:val="24"/>
-        </w:rPr>
-        <w:t>réalisation de notre projet, nous sommes convenus sur un planning comme sur la figure ci-dessous :</w:t>
-      </w:r>
-    </w:p>
-    <w:p>
-      <w:pPr>
-        <w:rPr>
-          <w:rFonts w:asciiTheme="minorHAnsi" w:hAnsiTheme="minorHAnsi"/>
-          <w:sz w:val="24"/>
-        </w:rPr>
-      </w:pPr>
-    </w:p>
-    <w:p>
-      <w:pPr>
-        <w:rPr>
-          <w:rFonts w:asciiTheme="minorHAnsi" w:hAnsiTheme="minorHAnsi"/>
-          <w:sz w:val="24"/>
-        </w:rPr>
-      </w:pPr>
-    </w:p>
-    <w:p>
-      <w:pPr>
-        <w:rPr>
-          <w:rFonts w:asciiTheme="minorHAnsi" w:hAnsiTheme="minorHAnsi"/>
-          <w:sz w:val="24"/>
-        </w:rPr>
-      </w:pPr>
-      <w:r>
-        <w:rPr>
-          <w:rFonts w:asciiTheme="minorHAnsi" w:hAnsiTheme="minorHAnsi"/>
-          <w:sz w:val="24"/>
-          <w:lang w:val="de-DE"/>
+        <w:t>r la réalisation de notre projet, nous sommes convenus sur un planning comme sur la figure ci-dessous :</w:t>
+      </w:r>
+    </w:p>
+    <w:p>
+      <w:pPr>
+        <w:rPr>
+          <w:rFonts w:asciiTheme="minorHAnsi" w:hAnsiTheme="minorHAnsi"/>
+          <w:sz w:val="24"/>
+        </w:rPr>
+      </w:pPr>
+    </w:p>
+    <w:p>
+      <w:pPr>
+        <w:rPr>
+          <w:rFonts w:asciiTheme="minorHAnsi" w:hAnsiTheme="minorHAnsi"/>
+          <w:sz w:val="24"/>
+        </w:rPr>
+      </w:pPr>
+    </w:p>
+    <w:p>
+      <w:pPr>
+        <w:rPr>
+          <w:rFonts w:asciiTheme="minorHAnsi" w:hAnsiTheme="minorHAnsi"/>
+          <w:sz w:val="24"/>
+        </w:rPr>
+      </w:pPr>
+      <w:r>
+        <w:rPr>
+          <w:rFonts w:asciiTheme="minorHAnsi" w:hAnsiTheme="minorHAnsi"/>
+          <w:noProof/>
+          <w:sz w:val="24"/>
+          <w:lang w:val="de-DE" w:eastAsia="de-DE"/>
         </w:rPr>
         <w:drawing>
           <wp:inline distT="0" distB="0" distL="0" distR="0" wp14:anchorId="5A9CDF1D" wp14:editId="30BE0612">
@@ -4309,8 +4306,9 @@
       <w:r>
         <w:rPr>
           <w:rFonts w:asciiTheme="minorHAnsi" w:hAnsiTheme="minorHAnsi"/>
-          <w:sz w:val="24"/>
-          <w:lang w:val="de-DE"/>
+          <w:noProof/>
+          <w:sz w:val="24"/>
+          <w:lang w:val="de-DE" w:eastAsia="de-DE"/>
         </w:rPr>
         <w:drawing>
           <wp:inline distT="0" distB="0" distL="0" distR="0" wp14:anchorId="4D7E69D5" wp14:editId="25DA2FCC">
@@ -4443,27 +4441,27 @@
       <w:pPr>
         <w:pStyle w:val="berschrift1"/>
       </w:pPr>
-      <w:bookmarkStart w:id="15" w:name="_Toc476490941"/>
-      <w:bookmarkStart w:id="16" w:name="_Toc476861579"/>
+      <w:bookmarkStart w:id="16" w:name="_Toc476490941"/>
+      <w:bookmarkStart w:id="17" w:name="_Toc476867339"/>
       <w:r>
         <w:lastRenderedPageBreak/>
         <w:t>Travail réalisé</w:t>
       </w:r>
-      <w:bookmarkEnd w:id="15"/>
       <w:bookmarkEnd w:id="16"/>
+      <w:bookmarkEnd w:id="17"/>
     </w:p>
     <w:p/>
     <w:p>
       <w:pPr>
         <w:pStyle w:val="berschrift2"/>
       </w:pPr>
-      <w:bookmarkStart w:id="17" w:name="_Toc476490942"/>
-      <w:bookmarkStart w:id="18" w:name="_Toc476861580"/>
+      <w:bookmarkStart w:id="18" w:name="_Toc476490942"/>
+      <w:bookmarkStart w:id="19" w:name="_Toc476867340"/>
       <w:r>
         <w:t>Rédaction du cahier des charges</w:t>
       </w:r>
-      <w:bookmarkEnd w:id="17"/>
       <w:bookmarkEnd w:id="18"/>
+      <w:bookmarkEnd w:id="19"/>
     </w:p>
     <w:p>
       <w:pPr>
@@ -4535,11 +4533,11 @@
       <w:pPr>
         <w:pStyle w:val="berschrift2"/>
       </w:pPr>
-      <w:bookmarkStart w:id="19" w:name="_Toc476861581"/>
+      <w:bookmarkStart w:id="20" w:name="_Toc476867341"/>
       <w:r>
         <w:t>Analyse</w:t>
       </w:r>
-      <w:bookmarkEnd w:id="19"/>
+      <w:bookmarkEnd w:id="20"/>
     </w:p>
     <w:p>
       <w:pPr>
@@ -5301,12 +5299,12 @@
       <w:pPr>
         <w:pStyle w:val="berschrift2"/>
       </w:pPr>
-      <w:bookmarkStart w:id="20" w:name="_Toc476861582"/>
+      <w:bookmarkStart w:id="21" w:name="_Toc476867342"/>
       <w:r>
         <w:lastRenderedPageBreak/>
         <w:t>Design</w:t>
       </w:r>
-      <w:bookmarkEnd w:id="20"/>
+      <w:bookmarkEnd w:id="21"/>
     </w:p>
     <w:p>
       <w:pPr>
@@ -5671,11 +5669,11 @@
       <w:pPr>
         <w:pStyle w:val="berschrift2"/>
       </w:pPr>
-      <w:bookmarkStart w:id="21" w:name="_Toc476861583"/>
+      <w:bookmarkStart w:id="22" w:name="_Toc476867343"/>
       <w:r>
         <w:t>Implémentation/Codage</w:t>
       </w:r>
-      <w:bookmarkEnd w:id="21"/>
+      <w:bookmarkEnd w:id="22"/>
     </w:p>
     <w:p/>
     <w:p>
@@ -5689,14 +5687,14 @@
       <w:pPr>
         <w:pStyle w:val="berschrift3"/>
       </w:pPr>
-      <w:bookmarkStart w:id="22" w:name="_Toc476861584"/>
+      <w:bookmarkStart w:id="23" w:name="_Toc476867344"/>
       <w:r>
         <w:t>Dépôt</w:t>
       </w:r>
       <w:r>
         <w:t xml:space="preserve"> Git</w:t>
       </w:r>
-      <w:bookmarkEnd w:id="22"/>
+      <w:bookmarkEnd w:id="23"/>
     </w:p>
     <w:p>
       <w:pPr>
@@ -6130,12 +6128,12 @@
       <w:pPr>
         <w:pStyle w:val="berschrift3"/>
       </w:pPr>
-      <w:bookmarkStart w:id="23" w:name="_Toc476861585"/>
+      <w:bookmarkStart w:id="24" w:name="_Toc476867345"/>
       <w:r>
         <w:lastRenderedPageBreak/>
         <w:t>Code source Java</w:t>
       </w:r>
-      <w:bookmarkEnd w:id="23"/>
+      <w:bookmarkEnd w:id="24"/>
     </w:p>
     <w:p>
       <w:pPr>
@@ -6602,12 +6600,12 @@
       <w:pPr>
         <w:pStyle w:val="berschrift3"/>
       </w:pPr>
-      <w:bookmarkStart w:id="24" w:name="_Toc476861586"/>
+      <w:bookmarkStart w:id="25" w:name="_Toc476867346"/>
       <w:r>
         <w:lastRenderedPageBreak/>
         <w:t>Scripts SQL</w:t>
       </w:r>
-      <w:bookmarkEnd w:id="24"/>
+      <w:bookmarkEnd w:id="25"/>
     </w:p>
     <w:p>
       <w:pPr>
@@ -6963,11 +6961,11 @@
       <w:pPr>
         <w:pStyle w:val="berschrift2"/>
       </w:pPr>
-      <w:bookmarkStart w:id="25" w:name="_Toc476861587"/>
+      <w:bookmarkStart w:id="26" w:name="_Toc476867347"/>
       <w:r>
         <w:t>Tests</w:t>
       </w:r>
-      <w:bookmarkEnd w:id="25"/>
+      <w:bookmarkEnd w:id="26"/>
     </w:p>
     <w:p>
       <w:pPr>
@@ -7259,13 +7257,13 @@
       <w:pPr>
         <w:pStyle w:val="berschrift1"/>
       </w:pPr>
-      <w:bookmarkStart w:id="26" w:name="_Toc476490944"/>
-      <w:bookmarkStart w:id="27" w:name="_Toc476861588"/>
+      <w:bookmarkStart w:id="27" w:name="_Toc476490944"/>
+      <w:bookmarkStart w:id="28" w:name="_Toc476867348"/>
       <w:r>
         <w:t>Résultats</w:t>
       </w:r>
-      <w:bookmarkEnd w:id="26"/>
       <w:bookmarkEnd w:id="27"/>
+      <w:bookmarkEnd w:id="28"/>
     </w:p>
     <w:p/>
     <w:p/>
@@ -7453,14 +7451,14 @@
       <w:pPr>
         <w:pStyle w:val="berschrift1"/>
       </w:pPr>
-      <w:bookmarkStart w:id="28" w:name="_Toc476490947"/>
-      <w:bookmarkStart w:id="29" w:name="_Toc476861589"/>
+      <w:bookmarkStart w:id="29" w:name="_Toc476490947"/>
+      <w:bookmarkStart w:id="30" w:name="_Toc476867349"/>
       <w:r>
         <w:lastRenderedPageBreak/>
         <w:t>Conclusion</w:t>
       </w:r>
-      <w:bookmarkEnd w:id="28"/>
       <w:bookmarkEnd w:id="29"/>
+      <w:bookmarkEnd w:id="30"/>
     </w:p>
     <w:p/>
     <w:p/>
@@ -8017,8 +8015,8 @@
       <w:pPr>
         <w:pStyle w:val="berschrift2"/>
       </w:pPr>
-      <w:bookmarkStart w:id="30" w:name="_Toc476490948"/>
-      <w:bookmarkStart w:id="31" w:name="_Toc476861590"/>
+      <w:bookmarkStart w:id="31" w:name="_Toc476490948"/>
+      <w:bookmarkStart w:id="32" w:name="_Toc476867350"/>
       <w:r>
         <w:t>Titre 2</w:t>
       </w:r>
@@ -8045,8 +8043,8 @@
       <w:r>
         <w:t>simple</w:t>
       </w:r>
-      <w:bookmarkEnd w:id="30"/>
       <w:bookmarkEnd w:id="31"/>
+      <w:bookmarkEnd w:id="32"/>
     </w:p>
     <w:p>
       <w:pPr>
@@ -8282,8 +8280,8 @@
       <w:pPr>
         <w:pStyle w:val="berschrift3"/>
       </w:pPr>
-      <w:bookmarkStart w:id="32" w:name="_Toc476490949"/>
-      <w:bookmarkStart w:id="33" w:name="_Toc476861591"/>
+      <w:bookmarkStart w:id="33" w:name="_Toc476490949"/>
+      <w:bookmarkStart w:id="34" w:name="_Toc476867351"/>
       <w:r>
         <w:t xml:space="preserve">Titre 3 : police </w:t>
       </w:r>
@@ -8295,8 +8293,8 @@
       <w:r>
         <w:t xml:space="preserve"> – taille 12 – noir simple souligné</w:t>
       </w:r>
-      <w:bookmarkEnd w:id="32"/>
       <w:bookmarkEnd w:id="33"/>
+      <w:bookmarkEnd w:id="34"/>
     </w:p>
     <w:p/>
     <w:p>
@@ -10022,8 +10020,8 @@
       <w:pPr>
         <w:pStyle w:val="berschrift2"/>
       </w:pPr>
-      <w:bookmarkStart w:id="34" w:name="_Toc476490936"/>
-      <w:bookmarkStart w:id="35" w:name="_Toc476861592"/>
+      <w:bookmarkStart w:id="35" w:name="_Toc476490936"/>
+      <w:bookmarkStart w:id="36" w:name="_Toc476867352"/>
       <w:r>
         <w:t>Titre 2</w:t>
       </w:r>
@@ -10050,8 +10048,8 @@
       <w:r>
         <w:t>simple</w:t>
       </w:r>
-      <w:bookmarkEnd w:id="34"/>
       <w:bookmarkEnd w:id="35"/>
+      <w:bookmarkEnd w:id="36"/>
     </w:p>
     <w:p>
       <w:pPr>
@@ -10265,8 +10263,8 @@
       <w:pPr>
         <w:pStyle w:val="berschrift3"/>
       </w:pPr>
-      <w:bookmarkStart w:id="36" w:name="_Toc476490937"/>
-      <w:bookmarkStart w:id="37" w:name="_Toc476861593"/>
+      <w:bookmarkStart w:id="37" w:name="_Toc476490937"/>
+      <w:bookmarkStart w:id="38" w:name="_Toc476867353"/>
       <w:r>
         <w:t xml:space="preserve">Titre 3 : police </w:t>
       </w:r>
@@ -10278,8 +10276,8 @@
       <w:r>
         <w:t xml:space="preserve"> – taille 12 – noir simple souligné</w:t>
       </w:r>
-      <w:bookmarkEnd w:id="36"/>
       <w:bookmarkEnd w:id="37"/>
+      <w:bookmarkEnd w:id="38"/>
     </w:p>
     <w:p/>
     <w:p>
@@ -11998,9 +11996,9 @@
       <w:pPr>
         <w:pStyle w:val="berschrift2"/>
       </w:pPr>
-      <w:bookmarkStart w:id="38" w:name="_Toc476331937"/>
-      <w:bookmarkStart w:id="39" w:name="_Toc476490945"/>
-      <w:bookmarkStart w:id="40" w:name="_Toc476861594"/>
+      <w:bookmarkStart w:id="39" w:name="_Toc476331937"/>
+      <w:bookmarkStart w:id="40" w:name="_Toc476490945"/>
+      <w:bookmarkStart w:id="41" w:name="_Toc476867354"/>
       <w:r>
         <w:t>Titre 2</w:t>
       </w:r>
@@ -12027,9 +12025,9 @@
       <w:r>
         <w:t>simple</w:t>
       </w:r>
-      <w:bookmarkEnd w:id="38"/>
       <w:bookmarkEnd w:id="39"/>
       <w:bookmarkEnd w:id="40"/>
+      <w:bookmarkEnd w:id="41"/>
     </w:p>
     <w:p>
       <w:pPr>
@@ -12211,9 +12209,9 @@
       <w:pPr>
         <w:pStyle w:val="berschrift3"/>
       </w:pPr>
-      <w:bookmarkStart w:id="41" w:name="_Toc476331938"/>
-      <w:bookmarkStart w:id="42" w:name="_Toc476490946"/>
-      <w:bookmarkStart w:id="43" w:name="_Toc476861595"/>
+      <w:bookmarkStart w:id="42" w:name="_Toc476331938"/>
+      <w:bookmarkStart w:id="43" w:name="_Toc476490946"/>
+      <w:bookmarkStart w:id="44" w:name="_Toc476867355"/>
       <w:r>
         <w:t xml:space="preserve">Titre 3 : police </w:t>
       </w:r>
@@ -12225,9 +12223,9 @@
       <w:r>
         <w:t xml:space="preserve"> – taille 12 – noir simple souligné</w:t>
       </w:r>
-      <w:bookmarkEnd w:id="41"/>
       <w:bookmarkEnd w:id="42"/>
       <w:bookmarkEnd w:id="43"/>
+      <w:bookmarkEnd w:id="44"/>
     </w:p>
     <w:p/>
     <w:p>
@@ -13947,18 +13945,18 @@
       <w:pPr>
         <w:pStyle w:val="berschrift1"/>
       </w:pPr>
-      <w:bookmarkStart w:id="44" w:name="_Toc476331936"/>
-      <w:bookmarkStart w:id="45" w:name="_Toc476490950"/>
-      <w:bookmarkStart w:id="46" w:name="_Toc476861596"/>
+      <w:bookmarkStart w:id="45" w:name="_Toc476331936"/>
+      <w:bookmarkStart w:id="46" w:name="_Toc476490950"/>
+      <w:bookmarkStart w:id="47" w:name="_Toc476867356"/>
       <w:r>
         <w:t xml:space="preserve">Documents de </w:t>
       </w:r>
-      <w:bookmarkEnd w:id="44"/>
+      <w:bookmarkEnd w:id="45"/>
       <w:r>
         <w:t>référence</w:t>
       </w:r>
-      <w:bookmarkEnd w:id="45"/>
       <w:bookmarkEnd w:id="46"/>
+      <w:bookmarkEnd w:id="47"/>
     </w:p>
     <w:p/>
     <w:p/>
@@ -14515,8 +14513,8 @@
       <w:pPr>
         <w:pStyle w:val="berschrift2"/>
       </w:pPr>
-      <w:bookmarkStart w:id="47" w:name="_Toc476490951"/>
-      <w:bookmarkStart w:id="48" w:name="_Toc476861597"/>
+      <w:bookmarkStart w:id="48" w:name="_Toc476490951"/>
+      <w:bookmarkStart w:id="49" w:name="_Toc476867357"/>
       <w:r>
         <w:t>Titre 2</w:t>
       </w:r>
@@ -14543,8 +14541,8 @@
       <w:r>
         <w:t>simple</w:t>
       </w:r>
-      <w:bookmarkEnd w:id="47"/>
       <w:bookmarkEnd w:id="48"/>
+      <w:bookmarkEnd w:id="49"/>
     </w:p>
     <w:p>
       <w:pPr>
@@ -14757,8 +14755,8 @@
       <w:pPr>
         <w:pStyle w:val="berschrift3"/>
       </w:pPr>
-      <w:bookmarkStart w:id="49" w:name="_Toc476490952"/>
-      <w:bookmarkStart w:id="50" w:name="_Toc476861598"/>
+      <w:bookmarkStart w:id="50" w:name="_Toc476490952"/>
+      <w:bookmarkStart w:id="51" w:name="_Toc476867358"/>
       <w:r>
         <w:t xml:space="preserve">Titre 3 : police </w:t>
       </w:r>
@@ -14770,8 +14768,8 @@
       <w:r>
         <w:t xml:space="preserve"> – taille 12 – noir simple souligné</w:t>
       </w:r>
-      <w:bookmarkEnd w:id="49"/>
       <w:bookmarkEnd w:id="50"/>
+      <w:bookmarkEnd w:id="51"/>
     </w:p>
     <w:p/>
     <w:p>
@@ -16952,8 +16950,8 @@
       <w:pPr>
         <w:pStyle w:val="berschrift2"/>
       </w:pPr>
-      <w:bookmarkStart w:id="51" w:name="_Toc476490939"/>
-      <w:bookmarkStart w:id="52" w:name="_Toc476861599"/>
+      <w:bookmarkStart w:id="52" w:name="_Toc476490939"/>
+      <w:bookmarkStart w:id="53" w:name="_Toc476867359"/>
       <w:r>
         <w:t>Titre 2</w:t>
       </w:r>
@@ -16980,8 +16978,8 @@
       <w:r>
         <w:t>simple</w:t>
       </w:r>
-      <w:bookmarkEnd w:id="51"/>
       <w:bookmarkEnd w:id="52"/>
+      <w:bookmarkEnd w:id="53"/>
     </w:p>
     <w:p>
       <w:pPr>
@@ -17194,8 +17192,8 @@
       <w:pPr>
         <w:pStyle w:val="berschrift3"/>
       </w:pPr>
-      <w:bookmarkStart w:id="53" w:name="_Toc476490940"/>
-      <w:bookmarkStart w:id="54" w:name="_Toc476861600"/>
+      <w:bookmarkStart w:id="54" w:name="_Toc476490940"/>
+      <w:bookmarkStart w:id="55" w:name="_Toc476867360"/>
       <w:r>
         <w:t xml:space="preserve">Titre 3 : police </w:t>
       </w:r>
@@ -17207,8 +17205,8 @@
       <w:r>
         <w:t xml:space="preserve"> – taille 12 – noir simple souligné</w:t>
       </w:r>
-      <w:bookmarkEnd w:id="53"/>
       <w:bookmarkEnd w:id="54"/>
+      <w:bookmarkEnd w:id="55"/>
     </w:p>
     <w:p/>
     <w:p>
@@ -18908,13 +18906,13 @@
       <w:pPr>
         <w:pStyle w:val="berschrift1"/>
       </w:pPr>
-      <w:bookmarkStart w:id="55" w:name="_Toc476490953"/>
-      <w:bookmarkStart w:id="56" w:name="_Toc476861601"/>
+      <w:bookmarkStart w:id="56" w:name="_Toc476490953"/>
+      <w:bookmarkStart w:id="57" w:name="_Toc476867361"/>
       <w:r>
         <w:t>Glossaire</w:t>
       </w:r>
-      <w:bookmarkEnd w:id="55"/>
       <w:bookmarkEnd w:id="56"/>
+      <w:bookmarkEnd w:id="57"/>
     </w:p>
     <w:p/>
     <w:p/>
@@ -19491,37 +19489,7 @@
               <w:rPr>
                 <w:rFonts w:asciiTheme="minorHAnsi" w:hAnsiTheme="minorHAnsi"/>
               </w:rPr>
-              <w:t>Un</w:t>
-            </w:r>
-            <w:r>
-              <w:rPr>
-                <w:rFonts w:asciiTheme="minorHAnsi" w:hAnsiTheme="minorHAnsi"/>
-              </w:rPr>
-              <w:t> </w:t>
-            </w:r>
-            <w:r>
-              <w:rPr>
-                <w:rFonts w:asciiTheme="minorHAnsi" w:hAnsiTheme="minorHAnsi"/>
-              </w:rPr>
-              <w:t>langage de script</w:t>
-            </w:r>
-            <w:r>
-              <w:rPr>
-                <w:rFonts w:asciiTheme="minorHAnsi" w:hAnsiTheme="minorHAnsi"/>
-              </w:rPr>
-              <w:t> </w:t>
-            </w:r>
-            <w:r>
-              <w:rPr>
-                <w:rFonts w:asciiTheme="minorHAnsi" w:hAnsiTheme="minorHAnsi"/>
-              </w:rPr>
-              <w:t>est un</w:t>
-            </w:r>
-            <w:r>
-              <w:rPr>
-                <w:rFonts w:asciiTheme="minorHAnsi" w:hAnsiTheme="minorHAnsi"/>
-              </w:rPr>
-              <w:t> </w:t>
+              <w:t>Un langage de script est un </w:t>
             </w:r>
             <w:hyperlink r:id="rId22" w:tooltip="Langage de programmation" w:history="1">
               <w:r>
@@ -19889,7 +19857,7 @@
                 <w:rFonts w:asciiTheme="minorHAnsi" w:eastAsia="Batang" w:hAnsiTheme="minorHAnsi" w:cs="Times New Roman"/>
                 <w:kern w:val="0"/>
                 <w:sz w:val="22"/>
-                <w:lang w:eastAsia="ko-KR" w:bidi="ar-SA"/>
+                <w:lang w:val="en-US" w:eastAsia="ko-KR" w:bidi="ar-SA"/>
               </w:rPr>
               <w:t>Source : http://www.base-plus.fr/qqoqccp-du-data-mining/</w:t>
             </w:r>
@@ -19950,8 +19918,6 @@
                 <w:color w:val="3B3C40"/>
               </w:rPr>
             </w:pPr>
-            <w:bookmarkStart w:id="57" w:name="_GoBack"/>
-            <w:bookmarkEnd w:id="57"/>
             <w:r>
               <w:rPr>
                 <w:rFonts w:ascii="Calibri" w:hAnsi="Calibri" w:cs="Calibri"/>
@@ -20267,7 +20233,7 @@
               <w:snapToGrid w:val="0"/>
               <w:jc w:val="both"/>
               <w:rPr>
-                <w:rFonts w:ascii="sans-serif" w:hAnsi="sans-serif"/>
+                <w:rFonts w:ascii="sans-serif" w:hAnsi="sans-serif" w:hint="eastAsia"/>
                 <w:color w:val="252525"/>
                 <w:sz w:val="21"/>
               </w:rPr>
@@ -20738,7 +20704,7 @@
             <w:sz w:val="18"/>
             <w:szCs w:val="18"/>
           </w:rPr>
-          <w:t>15</w:t>
+          <w:t>20</w:t>
         </w:r>
         <w:r>
           <w:rPr>
@@ -20756,17 +20722,33 @@
           </w:rPr>
           <w:t xml:space="preserve"> / </w:t>
         </w:r>
-        <w:fldSimple w:instr=" NUMPAGES   \* MERGEFORMAT ">
-          <w:r>
-            <w:rPr>
-              <w:rFonts w:asciiTheme="minorHAnsi" w:hAnsiTheme="minorHAnsi"/>
-              <w:noProof/>
-              <w:sz w:val="18"/>
-              <w:szCs w:val="18"/>
-            </w:rPr>
-            <w:t>22</w:t>
-          </w:r>
-        </w:fldSimple>
+        <w:r>
+          <w:fldChar w:fldCharType="begin"/>
+        </w:r>
+        <w:r>
+          <w:instrText xml:space="preserve"> NUMPAGES   \* MERGEFORMAT </w:instrText>
+        </w:r>
+        <w:r>
+          <w:fldChar w:fldCharType="separate"/>
+        </w:r>
+        <w:r>
+          <w:rPr>
+            <w:rFonts w:asciiTheme="minorHAnsi" w:hAnsiTheme="minorHAnsi"/>
+            <w:noProof/>
+            <w:sz w:val="18"/>
+            <w:szCs w:val="18"/>
+          </w:rPr>
+          <w:t>22</w:t>
+        </w:r>
+        <w:r>
+          <w:rPr>
+            <w:rFonts w:asciiTheme="minorHAnsi" w:hAnsiTheme="minorHAnsi"/>
+            <w:noProof/>
+            <w:sz w:val="18"/>
+            <w:szCs w:val="18"/>
+          </w:rPr>
+          <w:fldChar w:fldCharType="end"/>
+        </w:r>
       </w:p>
     </w:sdtContent>
   </w:sdt>
@@ -23137,6 +23119,7 @@
   <w:style w:type="character" w:default="1" w:styleId="Absatz-Standardschriftart">
     <w:name w:val="Default Paragraph Font"/>
     <w:uiPriority w:val="1"/>
+    <w:semiHidden/>
     <w:unhideWhenUsed/>
   </w:style>
   <w:style w:type="table" w:default="1" w:styleId="NormaleTabelle">
@@ -23742,6 +23725,15 @@
     <w:basedOn w:val="Absatz-Standardschriftart"/>
     <w:rsid w:val="00211E64"/>
   </w:style>
+  <w:style w:type="paragraph" w:styleId="Abbildungsverzeichnis">
+    <w:name w:val="table of figures"/>
+    <w:basedOn w:val="Standard"/>
+    <w:next w:val="Standard"/>
+    <w:uiPriority w:val="99"/>
+    <w:semiHidden/>
+    <w:unhideWhenUsed/>
+    <w:rsid w:val="00665379"/>
+  </w:style>
 </w:styles>
 </file>
 
@@ -24033,7 +24025,7 @@
 </file>
 
 <file path=customXml/itemProps1.xml><?xml version="1.0" encoding="utf-8"?>
-<ds:datastoreItem xmlns:ds="http://schemas.openxmlformats.org/officeDocument/2006/customXml" ds:itemID="{1D1B1481-938A-45D7-BBF2-E0BE545E0902}">
+<ds:datastoreItem xmlns:ds="http://schemas.openxmlformats.org/officeDocument/2006/customXml" ds:itemID="{A79461AC-D774-4B46-8574-9198EF421937}">
   <ds:schemaRefs>
     <ds:schemaRef ds:uri="http://schemas.openxmlformats.org/officeDocument/2006/bibliography"/>
   </ds:schemaRefs>

</xml_diff>

<commit_message>
updated report to finalize
</commit_message>
<xml_diff>
--- a/Documents/Rapport_Final_de_Projet_Pierre_Nomo_Odile_Baima.docx
+++ b/Documents/Rapport_Final_de_Projet_Pierre_Nomo_Odile_Baima.docx
@@ -2982,7 +2982,21 @@
           <w:rFonts w:asciiTheme="minorHAnsi" w:hAnsiTheme="minorHAnsi"/>
           <w:sz w:val="24"/>
         </w:rPr>
-        <w:t>, qui de loin ou de près nous a aidés - que ce soit par un conseil, ou par une information, ou par une suggestion - dans l’accomplissement de nos tâches</w:t>
+        <w:t>, qui de loin ou de près nous a aidés -</w:t>
+      </w:r>
+      <w:r>
+        <w:rPr>
+          <w:rFonts w:asciiTheme="minorHAnsi" w:hAnsiTheme="minorHAnsi"/>
+          <w:sz w:val="24"/>
+        </w:rPr>
+        <w:t xml:space="preserve"> que ce soit par un conseil, </w:t>
+      </w:r>
+      <w:r>
+        <w:rPr>
+          <w:rFonts w:asciiTheme="minorHAnsi" w:hAnsiTheme="minorHAnsi"/>
+          <w:sz w:val="24"/>
+        </w:rPr>
+        <w:t>par une information, ou par une suggestion - dans l’accomplissement de nos tâches</w:t>
       </w:r>
       <w:r>
         <w:rPr>
@@ -3156,6 +3170,13 @@
           <w:rFonts w:asciiTheme="minorHAnsi" w:hAnsiTheme="minorHAnsi"/>
           <w:sz w:val="24"/>
         </w:rPr>
+        <w:t>,</w:t>
+      </w:r>
+      <w:r>
+        <w:rPr>
+          <w:rFonts w:asciiTheme="minorHAnsi" w:hAnsiTheme="minorHAnsi"/>
+          <w:sz w:val="24"/>
+        </w:rPr>
         <w:t xml:space="preserve"> pour sa disponibilité et ses conseils</w:t>
       </w:r>
       <w:r>
@@ -3183,154 +3204,157 @@
           <w:sz w:val="24"/>
         </w:rPr>
       </w:pPr>
-    </w:p>
-    <w:p>
-      <w:pPr>
-        <w:rPr>
-          <w:rFonts w:asciiTheme="minorHAnsi" w:hAnsiTheme="minorHAnsi"/>
-          <w:sz w:val="24"/>
-        </w:rPr>
-      </w:pPr>
-    </w:p>
-    <w:p>
-      <w:pPr>
-        <w:rPr>
-          <w:rFonts w:asciiTheme="minorHAnsi" w:hAnsiTheme="minorHAnsi"/>
-          <w:sz w:val="24"/>
-        </w:rPr>
-      </w:pPr>
-    </w:p>
-    <w:p>
-      <w:pPr>
-        <w:rPr>
-          <w:rFonts w:asciiTheme="minorHAnsi" w:hAnsiTheme="minorHAnsi"/>
-          <w:sz w:val="24"/>
-        </w:rPr>
-      </w:pPr>
-    </w:p>
-    <w:p>
-      <w:pPr>
-        <w:rPr>
-          <w:rFonts w:asciiTheme="minorHAnsi" w:hAnsiTheme="minorHAnsi"/>
-          <w:sz w:val="24"/>
-        </w:rPr>
-      </w:pPr>
-    </w:p>
-    <w:p>
-      <w:pPr>
-        <w:rPr>
-          <w:rFonts w:asciiTheme="minorHAnsi" w:hAnsiTheme="minorHAnsi"/>
-          <w:sz w:val="24"/>
-        </w:rPr>
-      </w:pPr>
-    </w:p>
-    <w:p>
-      <w:pPr>
-        <w:rPr>
-          <w:rFonts w:asciiTheme="minorHAnsi" w:hAnsiTheme="minorHAnsi"/>
-          <w:sz w:val="24"/>
-        </w:rPr>
-      </w:pPr>
-    </w:p>
-    <w:p>
-      <w:pPr>
-        <w:rPr>
-          <w:rFonts w:asciiTheme="minorHAnsi" w:hAnsiTheme="minorHAnsi"/>
-          <w:sz w:val="24"/>
-        </w:rPr>
-      </w:pPr>
-    </w:p>
-    <w:p>
-      <w:pPr>
-        <w:rPr>
-          <w:rFonts w:asciiTheme="minorHAnsi" w:hAnsiTheme="minorHAnsi"/>
-          <w:sz w:val="24"/>
-        </w:rPr>
-      </w:pPr>
-    </w:p>
-    <w:p>
-      <w:pPr>
-        <w:rPr>
-          <w:rFonts w:asciiTheme="minorHAnsi" w:hAnsiTheme="minorHAnsi"/>
-          <w:sz w:val="24"/>
-        </w:rPr>
-      </w:pPr>
-    </w:p>
-    <w:p>
-      <w:pPr>
-        <w:rPr>
-          <w:rFonts w:asciiTheme="minorHAnsi" w:hAnsiTheme="minorHAnsi"/>
-          <w:sz w:val="24"/>
-        </w:rPr>
-      </w:pPr>
-    </w:p>
-    <w:p>
-      <w:pPr>
-        <w:rPr>
-          <w:rFonts w:asciiTheme="minorHAnsi" w:hAnsiTheme="minorHAnsi"/>
-          <w:sz w:val="24"/>
-        </w:rPr>
-      </w:pPr>
-    </w:p>
-    <w:p>
-      <w:pPr>
-        <w:rPr>
-          <w:rFonts w:asciiTheme="minorHAnsi" w:hAnsiTheme="minorHAnsi"/>
-          <w:sz w:val="24"/>
-        </w:rPr>
-      </w:pPr>
-    </w:p>
-    <w:p>
-      <w:pPr>
-        <w:rPr>
-          <w:rFonts w:asciiTheme="minorHAnsi" w:hAnsiTheme="minorHAnsi"/>
-          <w:sz w:val="24"/>
-        </w:rPr>
-      </w:pPr>
-    </w:p>
-    <w:p>
-      <w:pPr>
-        <w:rPr>
-          <w:rFonts w:asciiTheme="minorHAnsi" w:hAnsiTheme="minorHAnsi"/>
-          <w:sz w:val="24"/>
-        </w:rPr>
-      </w:pPr>
-    </w:p>
-    <w:p>
-      <w:pPr>
-        <w:rPr>
-          <w:rFonts w:asciiTheme="minorHAnsi" w:hAnsiTheme="minorHAnsi"/>
-          <w:sz w:val="24"/>
-        </w:rPr>
-      </w:pPr>
-    </w:p>
-    <w:p>
-      <w:pPr>
-        <w:rPr>
-          <w:rFonts w:asciiTheme="minorHAnsi" w:hAnsiTheme="minorHAnsi"/>
-          <w:sz w:val="24"/>
-        </w:rPr>
-      </w:pPr>
-    </w:p>
-    <w:p>
-      <w:pPr>
-        <w:rPr>
-          <w:rFonts w:asciiTheme="minorHAnsi" w:hAnsiTheme="minorHAnsi"/>
-          <w:sz w:val="24"/>
-        </w:rPr>
-      </w:pPr>
-    </w:p>
-    <w:p>
-      <w:pPr>
-        <w:rPr>
-          <w:rFonts w:asciiTheme="minorHAnsi" w:hAnsiTheme="minorHAnsi"/>
-        </w:rPr>
-      </w:pPr>
-    </w:p>
-    <w:p>
-      <w:pPr>
-        <w:rPr>
-          <w:rFonts w:asciiTheme="minorHAnsi" w:hAnsiTheme="minorHAnsi"/>
+      <w:r>
+        <w:rPr>
+          <w:rFonts w:asciiTheme="minorHAnsi" w:hAnsiTheme="minorHAnsi"/>
+          <w:sz w:val="24"/>
+        </w:rPr>
+        <w:t>Enfin nous remercions Monsieur Mohammed Achemlal, notre tuteur école pour son efficacité dans la communication avec Mubiz.</w:t>
+      </w:r>
+    </w:p>
+    <w:p>
+      <w:pPr>
+        <w:spacing w:line="360" w:lineRule="auto"/>
+        <w:rPr>
+          <w:rFonts w:asciiTheme="minorHAnsi" w:hAnsiTheme="minorHAnsi"/>
+          <w:sz w:val="24"/>
+        </w:rPr>
+      </w:pPr>
+    </w:p>
+    <w:p>
+      <w:pPr>
+        <w:spacing w:line="360" w:lineRule="auto"/>
+        <w:rPr>
+          <w:rFonts w:asciiTheme="minorHAnsi" w:hAnsiTheme="minorHAnsi"/>
+          <w:sz w:val="24"/>
+        </w:rPr>
+      </w:pPr>
+    </w:p>
+    <w:p>
+      <w:pPr>
+        <w:rPr>
+          <w:rFonts w:asciiTheme="minorHAnsi" w:hAnsiTheme="minorHAnsi"/>
+          <w:sz w:val="24"/>
+        </w:rPr>
+      </w:pPr>
+    </w:p>
+    <w:p>
+      <w:pPr>
+        <w:rPr>
+          <w:rFonts w:asciiTheme="minorHAnsi" w:hAnsiTheme="minorHAnsi"/>
+          <w:sz w:val="24"/>
+        </w:rPr>
+      </w:pPr>
+    </w:p>
+    <w:p>
+      <w:pPr>
+        <w:rPr>
+          <w:rFonts w:asciiTheme="minorHAnsi" w:hAnsiTheme="minorHAnsi"/>
+          <w:sz w:val="24"/>
+        </w:rPr>
+      </w:pPr>
+    </w:p>
+    <w:p>
+      <w:pPr>
+        <w:rPr>
+          <w:rFonts w:asciiTheme="minorHAnsi" w:hAnsiTheme="minorHAnsi"/>
+          <w:sz w:val="24"/>
+        </w:rPr>
+      </w:pPr>
+    </w:p>
+    <w:p>
+      <w:pPr>
+        <w:rPr>
+          <w:rFonts w:asciiTheme="minorHAnsi" w:hAnsiTheme="minorHAnsi"/>
+          <w:sz w:val="24"/>
+        </w:rPr>
+      </w:pPr>
+    </w:p>
+    <w:p>
+      <w:pPr>
+        <w:rPr>
+          <w:rFonts w:asciiTheme="minorHAnsi" w:hAnsiTheme="minorHAnsi"/>
+          <w:sz w:val="24"/>
+        </w:rPr>
+      </w:pPr>
+    </w:p>
+    <w:p>
+      <w:pPr>
+        <w:rPr>
+          <w:rFonts w:asciiTheme="minorHAnsi" w:hAnsiTheme="minorHAnsi"/>
+          <w:sz w:val="24"/>
+        </w:rPr>
+      </w:pPr>
+    </w:p>
+    <w:p>
+      <w:pPr>
+        <w:rPr>
+          <w:rFonts w:asciiTheme="minorHAnsi" w:hAnsiTheme="minorHAnsi"/>
+          <w:sz w:val="24"/>
+        </w:rPr>
+      </w:pPr>
+    </w:p>
+    <w:p>
+      <w:pPr>
+        <w:rPr>
+          <w:rFonts w:asciiTheme="minorHAnsi" w:hAnsiTheme="minorHAnsi"/>
+          <w:sz w:val="24"/>
+        </w:rPr>
+      </w:pPr>
+    </w:p>
+    <w:p>
+      <w:pPr>
+        <w:rPr>
+          <w:rFonts w:asciiTheme="minorHAnsi" w:hAnsiTheme="minorHAnsi"/>
+          <w:sz w:val="24"/>
+        </w:rPr>
+      </w:pPr>
+    </w:p>
+    <w:p>
+      <w:pPr>
+        <w:rPr>
+          <w:rFonts w:asciiTheme="minorHAnsi" w:hAnsiTheme="minorHAnsi"/>
+          <w:sz w:val="24"/>
+        </w:rPr>
+      </w:pPr>
+    </w:p>
+    <w:p>
+      <w:pPr>
+        <w:rPr>
+          <w:rFonts w:asciiTheme="minorHAnsi" w:hAnsiTheme="minorHAnsi"/>
+          <w:sz w:val="24"/>
+        </w:rPr>
+      </w:pPr>
+    </w:p>
+    <w:p>
+      <w:pPr>
+        <w:rPr>
+          <w:rFonts w:asciiTheme="minorHAnsi" w:hAnsiTheme="minorHAnsi"/>
+          <w:sz w:val="24"/>
+        </w:rPr>
+      </w:pPr>
+    </w:p>
+    <w:p>
+      <w:pPr>
+        <w:rPr>
+          <w:rFonts w:asciiTheme="minorHAnsi" w:hAnsiTheme="minorHAnsi"/>
+          <w:sz w:val="24"/>
+        </w:rPr>
+      </w:pPr>
+    </w:p>
+    <w:p>
+      <w:pPr>
+        <w:rPr>
+          <w:rFonts w:asciiTheme="minorHAnsi" w:hAnsiTheme="minorHAnsi"/>
+          <w:sz w:val="24"/>
+        </w:rPr>
+      </w:pPr>
+    </w:p>
+    <w:p>
+      <w:pPr>
+        <w:rPr>
+          <w:rFonts w:asciiTheme="minorHAnsi" w:hAnsiTheme="minorHAnsi"/>
+          <w:sz w:val="24"/>
         </w:rPr>
       </w:pPr>
     </w:p>
@@ -8830,12 +8854,7 @@
         <w:t>compte tenu de nos profils</w:t>
       </w:r>
       <w:r>
-        <w:t xml:space="preserve"> si divergent</w:t>
-      </w:r>
-      <w:bookmarkStart w:id="31" w:name="_GoBack"/>
-      <w:bookmarkEnd w:id="31"/>
-      <w:r>
-        <w:t>s</w:t>
+        <w:t xml:space="preserve"> si divergents</w:t>
       </w:r>
       <w:r>
         <w:t>. Ainsi nous avons appris entre autre</w:t>
@@ -8914,19 +8933,19 @@
       <w:pPr>
         <w:pStyle w:val="berschrift1"/>
       </w:pPr>
-      <w:bookmarkStart w:id="32" w:name="_Toc476331936"/>
-      <w:bookmarkStart w:id="33" w:name="_Toc476490950"/>
-      <w:bookmarkStart w:id="34" w:name="_Toc477027735"/>
+      <w:bookmarkStart w:id="31" w:name="_Toc476331936"/>
+      <w:bookmarkStart w:id="32" w:name="_Toc476490950"/>
+      <w:bookmarkStart w:id="33" w:name="_Toc477027735"/>
       <w:r>
         <w:lastRenderedPageBreak/>
         <w:t xml:space="preserve">Documents de </w:t>
       </w:r>
+      <w:bookmarkEnd w:id="31"/>
+      <w:r>
+        <w:t>référence</w:t>
+      </w:r>
       <w:bookmarkEnd w:id="32"/>
-      <w:r>
-        <w:t>référence</w:t>
-      </w:r>
       <w:bookmarkEnd w:id="33"/>
-      <w:bookmarkEnd w:id="34"/>
     </w:p>
     <w:p/>
     <w:p/>
@@ -9369,14 +9388,14 @@
       <w:pPr>
         <w:pStyle w:val="berschrift1"/>
       </w:pPr>
-      <w:bookmarkStart w:id="35" w:name="_Toc476490953"/>
-      <w:bookmarkStart w:id="36" w:name="_Toc477027740"/>
+      <w:bookmarkStart w:id="34" w:name="_Toc476490953"/>
+      <w:bookmarkStart w:id="35" w:name="_Toc477027740"/>
       <w:r>
         <w:lastRenderedPageBreak/>
         <w:t>Glossaire</w:t>
       </w:r>
+      <w:bookmarkEnd w:id="34"/>
       <w:bookmarkEnd w:id="35"/>
-      <w:bookmarkEnd w:id="36"/>
     </w:p>
     <w:p/>
     <w:p/>
@@ -10991,56 +11010,120 @@
               <w:t xml:space="preserve"> est une bibliothèque open source développée par Google pour convertir un objet Java dans sa représentation JSON et vice versa.</w:t>
             </w:r>
           </w:p>
-          <w:p>
-            <w:pPr>
-              <w:pStyle w:val="Textkrper"/>
-              <w:rPr>
-                <w:rFonts w:asciiTheme="minorHAnsi" w:eastAsia="Batang" w:hAnsiTheme="minorHAnsi" w:cs="Times New Roman"/>
-                <w:kern w:val="0"/>
-                <w:sz w:val="22"/>
-                <w:lang w:eastAsia="ko-KR" w:bidi="ar-SA"/>
-              </w:rPr>
-            </w:pPr>
-            <w:r>
-              <w:rPr>
-                <w:rFonts w:asciiTheme="minorHAnsi" w:eastAsia="Batang" w:hAnsiTheme="minorHAnsi" w:cs="Times New Roman"/>
-                <w:kern w:val="0"/>
-                <w:sz w:val="22"/>
-                <w:lang w:eastAsia="ko-KR" w:bidi="ar-SA"/>
-              </w:rPr>
-              <w:br/>
-            </w:r>
-          </w:p>
         </w:tc>
       </w:tr>
     </w:tbl>
     <w:p>
       <w:pPr>
+        <w:rPr>
+          <w:rFonts w:asciiTheme="minorHAnsi" w:hAnsiTheme="minorHAnsi"/>
+          <w:sz w:val="24"/>
+        </w:rPr>
+      </w:pPr>
+      <w:r>
+        <w:rPr>
+          <w:rFonts w:asciiTheme="minorHAnsi" w:hAnsiTheme="minorHAnsi"/>
+          <w:sz w:val="24"/>
+        </w:rPr>
+        <w:t>Le Script d’initialisation initialise la base de données en permettant le mode test, qui efface     la base de donnée si elle existe, la recrée ainsi que la table « </w:t>
+      </w:r>
+      <w:r>
+        <w:rPr>
+          <w:rFonts w:asciiTheme="minorHAnsi" w:hAnsiTheme="minorHAnsi"/>
+          <w:i/>
+          <w:sz w:val="24"/>
+        </w:rPr>
+        <w:t>Block</w:t>
+      </w:r>
+      <w:r>
+        <w:rPr>
+          <w:rFonts w:asciiTheme="minorHAnsi" w:hAnsiTheme="minorHAnsi"/>
+          <w:sz w:val="24"/>
+        </w:rPr>
+        <w:t> » chargée de collecter les données</w:t>
+      </w:r>
+    </w:p>
+    <w:p>
+      <w:pPr>
+        <w:rPr>
+          <w:rFonts w:asciiTheme="minorHAnsi" w:hAnsiTheme="minorHAnsi"/>
+          <w:sz w:val="24"/>
+        </w:rPr>
+      </w:pPr>
+    </w:p>
+    <w:p>
+      <w:pPr>
+        <w:rPr>
+          <w:rFonts w:asciiTheme="minorHAnsi" w:hAnsiTheme="minorHAnsi"/>
+          <w:sz w:val="24"/>
+        </w:rPr>
+      </w:pPr>
+    </w:p>
+    <w:p>
+      <w:pPr>
+        <w:rPr>
+          <w:rFonts w:asciiTheme="minorHAnsi" w:hAnsiTheme="minorHAnsi"/>
+          <w:sz w:val="24"/>
+        </w:rPr>
+      </w:pPr>
+    </w:p>
+    <w:p>
+      <w:pPr>
+        <w:rPr>
+          <w:rFonts w:asciiTheme="minorHAnsi" w:hAnsiTheme="minorHAnsi"/>
+          <w:sz w:val="24"/>
+        </w:rPr>
+      </w:pPr>
+    </w:p>
+    <w:p>
+      <w:pPr>
+        <w:rPr>
+          <w:rFonts w:asciiTheme="minorHAnsi" w:hAnsiTheme="minorHAnsi"/>
+          <w:sz w:val="24"/>
+        </w:rPr>
+      </w:pPr>
+    </w:p>
+    <w:p>
+      <w:pPr>
+        <w:rPr>
+          <w:rFonts w:asciiTheme="minorHAnsi" w:hAnsiTheme="minorHAnsi"/>
+          <w:sz w:val="24"/>
+        </w:rPr>
+      </w:pPr>
+    </w:p>
+    <w:p>
+      <w:pPr>
+        <w:rPr>
+          <w:rFonts w:asciiTheme="minorHAnsi" w:hAnsiTheme="minorHAnsi"/>
+          <w:sz w:val="24"/>
+        </w:rPr>
+      </w:pPr>
+    </w:p>
+    <w:p>
+      <w:pPr>
         <w:pStyle w:val="berschrift1"/>
         <w:rPr>
           <w:rFonts w:asciiTheme="minorHAnsi" w:hAnsiTheme="minorHAnsi"/>
         </w:rPr>
       </w:pPr>
+      <w:r>
+        <w:rPr>
+          <w:rFonts w:asciiTheme="minorHAnsi" w:hAnsiTheme="minorHAnsi"/>
+        </w:rPr>
+        <w:lastRenderedPageBreak/>
+        <w:t>Brouillon de formats à effacer en version finale</w:t>
+      </w:r>
     </w:p>
     <w:p/>
     <w:p/>
-    <w:p/>
-    <w:p/>
-    <w:p/>
-    <w:p/>
-    <w:p>
-      <w:pPr>
-        <w:rPr>
-          <w:rFonts w:asciiTheme="minorHAnsi" w:hAnsiTheme="minorHAnsi"/>
-        </w:rPr>
-      </w:pPr>
-    </w:p>
     <w:p>
       <w:pPr>
         <w:pStyle w:val="berschrift2"/>
       </w:pPr>
-      <w:bookmarkStart w:id="37" w:name="_Toc476490951"/>
-      <w:bookmarkStart w:id="38" w:name="_Toc477027736"/>
+      <w:bookmarkStart w:id="36" w:name="_Toc476490951"/>
+      <w:bookmarkStart w:id="37" w:name="_Toc477027736"/>
+      <w:bookmarkStart w:id="38" w:name="_GoBack"/>
+      <w:bookmarkEnd w:id="38"/>
       <w:r>
         <w:t>Titre 2</w:t>
       </w:r>
@@ -11067,8 +11150,8 @@
       <w:r>
         <w:t>simple</w:t>
       </w:r>
+      <w:bookmarkEnd w:id="36"/>
       <w:bookmarkEnd w:id="37"/>
-      <w:bookmarkEnd w:id="38"/>
     </w:p>
     <w:p>
       <w:pPr>
@@ -13526,6 +13609,7 @@
           <w:rFonts w:asciiTheme="minorHAnsi" w:hAnsiTheme="minorHAnsi"/>
           <w:b/>
         </w:rPr>
+        <w:lastRenderedPageBreak/>
         <w:t xml:space="preserve">Texte </w:t>
       </w:r>
       <w:proofErr w:type="spellStart"/>
@@ -13548,7 +13632,6 @@
     <w:p>
       <w:proofErr w:type="spellStart"/>
       <w:r>
-        <w:lastRenderedPageBreak/>
         <w:t>Accedebant</w:t>
       </w:r>
       <w:proofErr w:type="spellEnd"/>
@@ -15593,7 +15676,7 @@
             <w:sz w:val="18"/>
             <w:szCs w:val="18"/>
           </w:rPr>
-          <w:t>23</w:t>
+          <w:t>21</w:t>
         </w:r>
         <w:r>
           <w:rPr>
@@ -18960,7 +19043,7 @@
 </file>
 
 <file path=customXml/itemProps1.xml><?xml version="1.0" encoding="utf-8"?>
-<ds:datastoreItem xmlns:ds="http://schemas.openxmlformats.org/officeDocument/2006/customXml" ds:itemID="{93F73423-896D-4A7E-BEFB-AC4F417E22C3}">
+<ds:datastoreItem xmlns:ds="http://schemas.openxmlformats.org/officeDocument/2006/customXml" ds:itemID="{E347148A-3691-4DA6-B13F-EAA28E9DDCEC}">
   <ds:schemaRefs>
     <ds:schemaRef ds:uri="http://schemas.openxmlformats.org/officeDocument/2006/bibliography"/>
   </ds:schemaRefs>

</xml_diff>

<commit_message>
Endversion of the Report
</commit_message>
<xml_diff>
--- a/Documents/Rapport_Final_de_Projet_Pierre_Nomo_Odile_Baima.docx
+++ b/Documents/Rapport_Final_de_Projet_Pierre_Nomo_Odile_Baima.docx
@@ -1879,8 +1879,6 @@
         <w:pStyle w:val="berschrift1"/>
       </w:pPr>
       <w:bookmarkStart w:id="4" w:name="_Toc477081509"/>
-      <w:bookmarkStart w:id="5" w:name="_GoBack"/>
-      <w:bookmarkEnd w:id="5"/>
       <w:r>
         <w:lastRenderedPageBreak/>
         <w:t>Remerciements</w:t>
@@ -2341,7 +2339,7 @@
       <w:pPr>
         <w:pStyle w:val="berschrift1"/>
       </w:pPr>
-      <w:bookmarkStart w:id="6" w:name="_Toc477081510"/>
+      <w:bookmarkStart w:id="5" w:name="_Toc477081510"/>
       <w:r>
         <w:lastRenderedPageBreak/>
         <w:t>Fiche d’iden</w:t>
@@ -2353,7 +2351,7 @@
         <w:t>té et présentation du secteur d’activités de l’entreprise Mubiz</w:t>
       </w:r>
       <w:bookmarkEnd w:id="3"/>
-      <w:bookmarkEnd w:id="6"/>
+      <w:bookmarkEnd w:id="5"/>
     </w:p>
     <w:p/>
     <w:p/>
@@ -2634,92 +2632,92 @@
           <w:sz w:val="24"/>
         </w:rPr>
       </w:pPr>
-      <w:bookmarkStart w:id="7" w:name="_Toc476490929"/>
-      <w:bookmarkStart w:id="8" w:name="_Toc477081511"/>
+      <w:bookmarkStart w:id="6" w:name="_Toc476490929"/>
+      <w:bookmarkStart w:id="7" w:name="_Toc477081511"/>
       <w:r>
         <w:lastRenderedPageBreak/>
         <w:t>Contexte</w:t>
       </w:r>
+      <w:bookmarkEnd w:id="6"/>
       <w:bookmarkEnd w:id="7"/>
+    </w:p>
+    <w:p>
+      <w:pPr>
+        <w:pStyle w:val="Default"/>
+        <w:rPr>
+          <w:lang w:val="fr-FR"/>
+        </w:rPr>
+      </w:pPr>
+    </w:p>
+    <w:p>
+      <w:pPr>
+        <w:spacing w:line="360" w:lineRule="auto"/>
+        <w:rPr>
+          <w:rFonts w:asciiTheme="minorHAnsi" w:hAnsiTheme="minorHAnsi"/>
+          <w:sz w:val="24"/>
+        </w:rPr>
+      </w:pPr>
+      <w:r>
+        <w:rPr>
+          <w:rFonts w:asciiTheme="minorHAnsi" w:hAnsiTheme="minorHAnsi"/>
+          <w:sz w:val="24"/>
+        </w:rPr>
+        <w:t>Les Blockchains offrent des données ouvertes et structurées pour les moteurs de data mining. Au-delà, le data mining et l’intelligence artificielle permettent de définir des modèles prévisionnels de l'activité des Blockchains. Mubiz souhaite mettre en place pour un client un moteur d’analyse</w:t>
+      </w:r>
+      <w:r>
+        <w:rPr>
+          <w:rFonts w:asciiTheme="minorHAnsi" w:hAnsiTheme="minorHAnsi"/>
+          <w:sz w:val="24"/>
+        </w:rPr>
+        <w:t xml:space="preserve"> des données des principales Blockchains. </w:t>
+      </w:r>
+      <w:r>
+        <w:rPr>
+          <w:rFonts w:asciiTheme="minorHAnsi" w:hAnsiTheme="minorHAnsi"/>
+          <w:sz w:val="24"/>
+        </w:rPr>
+        <w:t>Il s’agit ici de croiser les données collectées de la Blockchain, qui sero</w:t>
+      </w:r>
+      <w:r>
+        <w:rPr>
+          <w:rFonts w:asciiTheme="minorHAnsi" w:hAnsiTheme="minorHAnsi"/>
+          <w:sz w:val="24"/>
+        </w:rPr>
+        <w:t>nt au préalable stockées dans une</w:t>
+      </w:r>
+      <w:r>
+        <w:rPr>
+          <w:rFonts w:asciiTheme="minorHAnsi" w:hAnsiTheme="minorHAnsi"/>
+          <w:sz w:val="24"/>
+        </w:rPr>
+        <w:t xml:space="preserve"> base de données. On pourrait s’imager la création de vues stati</w:t>
+      </w:r>
+      <w:r>
+        <w:rPr>
+          <w:rFonts w:asciiTheme="minorHAnsi" w:hAnsiTheme="minorHAnsi"/>
+          <w:sz w:val="24"/>
+        </w:rPr>
+        <w:t>sti</w:t>
+      </w:r>
+      <w:r>
+        <w:rPr>
+          <w:rFonts w:asciiTheme="minorHAnsi" w:hAnsiTheme="minorHAnsi"/>
+          <w:sz w:val="24"/>
+        </w:rPr>
+        <w:t>ques sur les données récoltées. Le chapitre suivant présentera sous forme détaillée un exemple d’architecture possible.</w:t>
+      </w:r>
+    </w:p>
+    <w:p>
+      <w:pPr>
+        <w:pStyle w:val="berschrift1"/>
+      </w:pPr>
+      <w:bookmarkStart w:id="8" w:name="_Toc476490932"/>
+      <w:bookmarkStart w:id="9" w:name="_Toc477081512"/>
+      <w:r>
+        <w:t>Problématique</w:t>
+      </w:r>
       <w:bookmarkEnd w:id="8"/>
-    </w:p>
-    <w:p>
-      <w:pPr>
-        <w:pStyle w:val="Default"/>
-        <w:rPr>
-          <w:lang w:val="fr-FR"/>
-        </w:rPr>
-      </w:pPr>
-    </w:p>
-    <w:p>
-      <w:pPr>
-        <w:spacing w:line="360" w:lineRule="auto"/>
-        <w:rPr>
-          <w:rFonts w:asciiTheme="minorHAnsi" w:hAnsiTheme="minorHAnsi"/>
-          <w:sz w:val="24"/>
-        </w:rPr>
-      </w:pPr>
-      <w:r>
-        <w:rPr>
-          <w:rFonts w:asciiTheme="minorHAnsi" w:hAnsiTheme="minorHAnsi"/>
-          <w:sz w:val="24"/>
-        </w:rPr>
-        <w:t>Les Blockchains offrent des données ouvertes et structurées pour les moteurs de data mining. Au-delà, le data mining et l’intelligence artificielle permettent de définir des modèles prévisionnels de l'activité des Blockchains. Mubiz souhaite mettre en place pour un client un moteur d’analyse</w:t>
-      </w:r>
-      <w:r>
-        <w:rPr>
-          <w:rFonts w:asciiTheme="minorHAnsi" w:hAnsiTheme="minorHAnsi"/>
-          <w:sz w:val="24"/>
-        </w:rPr>
-        <w:t xml:space="preserve"> des données des principales Blockchains. </w:t>
-      </w:r>
-      <w:r>
-        <w:rPr>
-          <w:rFonts w:asciiTheme="minorHAnsi" w:hAnsiTheme="minorHAnsi"/>
-          <w:sz w:val="24"/>
-        </w:rPr>
-        <w:t>Il s’agit ici de croiser les données collectées de la Blockchain, qui sero</w:t>
-      </w:r>
-      <w:r>
-        <w:rPr>
-          <w:rFonts w:asciiTheme="minorHAnsi" w:hAnsiTheme="minorHAnsi"/>
-          <w:sz w:val="24"/>
-        </w:rPr>
-        <w:t>nt au préalable stockées dans une</w:t>
-      </w:r>
-      <w:r>
-        <w:rPr>
-          <w:rFonts w:asciiTheme="minorHAnsi" w:hAnsiTheme="minorHAnsi"/>
-          <w:sz w:val="24"/>
-        </w:rPr>
-        <w:t xml:space="preserve"> base de données. On pourrait s’imager la création de vues stati</w:t>
-      </w:r>
-      <w:r>
-        <w:rPr>
-          <w:rFonts w:asciiTheme="minorHAnsi" w:hAnsiTheme="minorHAnsi"/>
-          <w:sz w:val="24"/>
-        </w:rPr>
-        <w:t>sti</w:t>
-      </w:r>
-      <w:r>
-        <w:rPr>
-          <w:rFonts w:asciiTheme="minorHAnsi" w:hAnsiTheme="minorHAnsi"/>
-          <w:sz w:val="24"/>
-        </w:rPr>
-        <w:t>ques sur les données récoltées. Le chapitre suivant présentera sous forme détaillée un exemple d’architecture possible.</w:t>
-      </w:r>
-    </w:p>
-    <w:p>
-      <w:pPr>
-        <w:pStyle w:val="berschrift1"/>
-      </w:pPr>
-      <w:bookmarkStart w:id="9" w:name="_Toc476490932"/>
-      <w:bookmarkStart w:id="10" w:name="_Toc477081512"/>
-      <w:r>
-        <w:t>Problématique</w:t>
-      </w:r>
       <w:bookmarkEnd w:id="9"/>
-      <w:bookmarkEnd w:id="10"/>
     </w:p>
     <w:p/>
     <w:p>
@@ -3015,30 +3013,30 @@
       <w:pPr>
         <w:pStyle w:val="berschrift1"/>
       </w:pPr>
-      <w:bookmarkStart w:id="11" w:name="_Toc476490935"/>
-      <w:bookmarkStart w:id="12" w:name="_Toc477081513"/>
+      <w:bookmarkStart w:id="10" w:name="_Toc476490935"/>
+      <w:bookmarkStart w:id="11" w:name="_Toc477081513"/>
       <w:r>
         <w:t>Méthodologie</w:t>
       </w:r>
+      <w:bookmarkEnd w:id="10"/>
+      <w:r>
+        <w:t xml:space="preserve"> et technologies</w:t>
+      </w:r>
       <w:bookmarkEnd w:id="11"/>
-      <w:r>
-        <w:t xml:space="preserve"> et technologies</w:t>
+    </w:p>
+    <w:p/>
+    <w:p>
+      <w:pPr>
+        <w:pStyle w:val="berschrift2"/>
+      </w:pPr>
+      <w:bookmarkStart w:id="12" w:name="_Toc477081514"/>
+      <w:r>
+        <w:t>C</w:t>
+      </w:r>
+      <w:r>
+        <w:t>hoix de la méthodologie</w:t>
       </w:r>
       <w:bookmarkEnd w:id="12"/>
-    </w:p>
-    <w:p/>
-    <w:p>
-      <w:pPr>
-        <w:pStyle w:val="berschrift2"/>
-      </w:pPr>
-      <w:bookmarkStart w:id="13" w:name="_Toc477081514"/>
-      <w:r>
-        <w:t>C</w:t>
-      </w:r>
-      <w:r>
-        <w:t>hoix de la méthodologie</w:t>
-      </w:r>
-      <w:bookmarkEnd w:id="13"/>
     </w:p>
     <w:p>
       <w:pPr>
@@ -3217,11 +3215,11 @@
       <w:pPr>
         <w:pStyle w:val="berschrift2"/>
       </w:pPr>
-      <w:bookmarkStart w:id="14" w:name="_Toc477081515"/>
+      <w:bookmarkStart w:id="13" w:name="_Toc477081515"/>
       <w:r>
         <w:t>Choix des technologies et outils</w:t>
       </w:r>
-      <w:bookmarkEnd w:id="14"/>
+      <w:bookmarkEnd w:id="13"/>
     </w:p>
     <w:p>
       <w:pPr>
@@ -3473,13 +3471,13 @@
       <w:pPr>
         <w:pStyle w:val="berschrift1"/>
       </w:pPr>
-      <w:bookmarkStart w:id="15" w:name="_Toc476490938"/>
-      <w:bookmarkStart w:id="16" w:name="_Toc477081516"/>
+      <w:bookmarkStart w:id="14" w:name="_Toc476490938"/>
+      <w:bookmarkStart w:id="15" w:name="_Toc477081516"/>
       <w:r>
         <w:t>Planning</w:t>
       </w:r>
+      <w:bookmarkEnd w:id="14"/>
       <w:bookmarkEnd w:id="15"/>
-      <w:bookmarkEnd w:id="16"/>
     </w:p>
     <w:p/>
     <w:p/>
@@ -4091,14 +4089,7 @@
           <w:rFonts w:asciiTheme="minorHAnsi" w:hAnsiTheme="minorHAnsi"/>
           <w:sz w:val="24"/>
         </w:rPr>
-        <w:t xml:space="preserve"> </w:t>
-      </w:r>
-      <w:r>
-        <w:rPr>
-          <w:rFonts w:asciiTheme="minorHAnsi" w:hAnsiTheme="minorHAnsi"/>
-          <w:sz w:val="24"/>
-        </w:rPr>
-        <w:t>(</w:t>
+        <w:t xml:space="preserve"> (</w:t>
       </w:r>
       <w:r>
         <w:rPr>
@@ -4809,26 +4800,102 @@
       <w:pPr>
         <w:pStyle w:val="berschrift1"/>
       </w:pPr>
-      <w:bookmarkStart w:id="17" w:name="_Toc476490941"/>
-      <w:bookmarkStart w:id="18" w:name="_Toc477081517"/>
+      <w:bookmarkStart w:id="16" w:name="_Toc476490941"/>
+      <w:bookmarkStart w:id="17" w:name="_Toc477081517"/>
       <w:r>
         <w:lastRenderedPageBreak/>
         <w:t>Travail réalisé</w:t>
       </w:r>
+      <w:bookmarkEnd w:id="16"/>
       <w:bookmarkEnd w:id="17"/>
+    </w:p>
+    <w:p/>
+    <w:p>
+      <w:pPr>
+        <w:pStyle w:val="berschrift2"/>
+      </w:pPr>
+      <w:bookmarkStart w:id="18" w:name="_Toc476490942"/>
+      <w:bookmarkStart w:id="19" w:name="_Toc477081518"/>
+      <w:r>
+        <w:t>Rédaction du cahier des charges</w:t>
+      </w:r>
       <w:bookmarkEnd w:id="18"/>
-    </w:p>
-    <w:p/>
+      <w:bookmarkEnd w:id="19"/>
+    </w:p>
+    <w:p>
+      <w:pPr>
+        <w:rPr>
+          <w:rFonts w:asciiTheme="minorHAnsi" w:hAnsiTheme="minorHAnsi"/>
+          <w:b/>
+        </w:rPr>
+      </w:pPr>
+    </w:p>
+    <w:p>
+      <w:pPr>
+        <w:rPr>
+          <w:rFonts w:asciiTheme="minorHAnsi" w:hAnsiTheme="minorHAnsi"/>
+          <w:sz w:val="24"/>
+        </w:rPr>
+      </w:pPr>
+      <w:r>
+        <w:rPr>
+          <w:rFonts w:asciiTheme="minorHAnsi" w:hAnsiTheme="minorHAnsi"/>
+          <w:sz w:val="24"/>
+        </w:rPr>
+        <w:t>Pou</w:t>
+      </w:r>
+      <w:r>
+        <w:rPr>
+          <w:rFonts w:asciiTheme="minorHAnsi" w:hAnsiTheme="minorHAnsi"/>
+          <w:sz w:val="24"/>
+        </w:rPr>
+        <w:t xml:space="preserve">r la </w:t>
+      </w:r>
+      <w:r>
+        <w:rPr>
+          <w:rFonts w:asciiTheme="minorHAnsi" w:hAnsiTheme="minorHAnsi"/>
+          <w:sz w:val="24"/>
+        </w:rPr>
+        <w:t>définition</w:t>
+      </w:r>
+      <w:r>
+        <w:rPr>
+          <w:rFonts w:asciiTheme="minorHAnsi" w:hAnsiTheme="minorHAnsi"/>
+          <w:sz w:val="24"/>
+        </w:rPr>
+        <w:t xml:space="preserve"> de nos besoins, la </w:t>
+      </w:r>
+      <w:r>
+        <w:rPr>
+          <w:rFonts w:asciiTheme="minorHAnsi" w:hAnsiTheme="minorHAnsi"/>
+          <w:sz w:val="24"/>
+        </w:rPr>
+        <w:t>rédaction</w:t>
+      </w:r>
+      <w:r>
+        <w:rPr>
+          <w:rFonts w:asciiTheme="minorHAnsi" w:hAnsiTheme="minorHAnsi"/>
+          <w:sz w:val="24"/>
+        </w:rPr>
+        <w:t xml:space="preserve"> d’un cahier de charge fut nécessaire.</w:t>
+      </w:r>
+    </w:p>
+    <w:p>
+      <w:pPr>
+        <w:rPr>
+          <w:rFonts w:asciiTheme="minorHAnsi" w:hAnsiTheme="minorHAnsi"/>
+          <w:sz w:val="24"/>
+        </w:rPr>
+      </w:pPr>
+    </w:p>
     <w:p>
       <w:pPr>
         <w:pStyle w:val="berschrift2"/>
       </w:pPr>
-      <w:bookmarkStart w:id="19" w:name="_Toc476490942"/>
-      <w:bookmarkStart w:id="20" w:name="_Toc477081518"/>
-      <w:r>
-        <w:t>Rédaction du cahier des charges</w:t>
-      </w:r>
-      <w:bookmarkEnd w:id="19"/>
+      <w:bookmarkStart w:id="20" w:name="_Toc477081519"/>
+      <w:r>
+        <w:t>Analyse</w:t>
+      </w:r>
       <w:bookmarkEnd w:id="20"/>
     </w:p>
     <w:p>
@@ -4841,94 +4908,34 @@
     </w:p>
     <w:p>
       <w:pPr>
-        <w:rPr>
-          <w:rFonts w:asciiTheme="minorHAnsi" w:hAnsiTheme="minorHAnsi"/>
-          <w:sz w:val="24"/>
-        </w:rPr>
-      </w:pPr>
-      <w:r>
-        <w:rPr>
-          <w:rFonts w:asciiTheme="minorHAnsi" w:hAnsiTheme="minorHAnsi"/>
-          <w:sz w:val="24"/>
-        </w:rPr>
-        <w:t>Pou</w:t>
-      </w:r>
-      <w:r>
-        <w:rPr>
-          <w:rFonts w:asciiTheme="minorHAnsi" w:hAnsiTheme="minorHAnsi"/>
-          <w:sz w:val="24"/>
-        </w:rPr>
-        <w:t xml:space="preserve">r la </w:t>
-      </w:r>
-      <w:r>
-        <w:rPr>
-          <w:rFonts w:asciiTheme="minorHAnsi" w:hAnsiTheme="minorHAnsi"/>
-          <w:sz w:val="24"/>
-        </w:rPr>
-        <w:t>définition</w:t>
-      </w:r>
-      <w:r>
-        <w:rPr>
-          <w:rFonts w:asciiTheme="minorHAnsi" w:hAnsiTheme="minorHAnsi"/>
-          <w:sz w:val="24"/>
-        </w:rPr>
-        <w:t xml:space="preserve"> de nos besoins, la </w:t>
-      </w:r>
-      <w:r>
-        <w:rPr>
-          <w:rFonts w:asciiTheme="minorHAnsi" w:hAnsiTheme="minorHAnsi"/>
-          <w:sz w:val="24"/>
-        </w:rPr>
-        <w:t>rédaction</w:t>
-      </w:r>
-      <w:r>
-        <w:rPr>
-          <w:rFonts w:asciiTheme="minorHAnsi" w:hAnsiTheme="minorHAnsi"/>
-          <w:sz w:val="24"/>
-        </w:rPr>
-        <w:t xml:space="preserve"> d’un cahier de charge fut nécessaire.</w:t>
-      </w:r>
-    </w:p>
-    <w:p>
-      <w:pPr>
-        <w:rPr>
-          <w:rFonts w:asciiTheme="minorHAnsi" w:hAnsiTheme="minorHAnsi"/>
-          <w:sz w:val="24"/>
-        </w:rPr>
-      </w:pPr>
-    </w:p>
-    <w:p>
-      <w:pPr>
-        <w:pStyle w:val="berschrift2"/>
-      </w:pPr>
-      <w:bookmarkStart w:id="21" w:name="_Toc477081519"/>
-      <w:r>
-        <w:t>Analyse</w:t>
-      </w:r>
+        <w:spacing w:line="360" w:lineRule="auto"/>
+        <w:rPr>
+          <w:rFonts w:asciiTheme="minorHAnsi" w:hAnsiTheme="minorHAnsi"/>
+          <w:sz w:val="24"/>
+        </w:rPr>
+      </w:pPr>
+      <w:r>
+        <w:rPr>
+          <w:rFonts w:asciiTheme="minorHAnsi" w:hAnsiTheme="minorHAnsi"/>
+          <w:sz w:val="24"/>
+        </w:rPr>
+        <w:t xml:space="preserve">Dans un </w:t>
+      </w:r>
+      <w:r>
+        <w:rPr>
+          <w:rFonts w:asciiTheme="minorHAnsi" w:hAnsiTheme="minorHAnsi"/>
+          <w:sz w:val="24"/>
+        </w:rPr>
+        <w:t>second</w:t>
+      </w:r>
+      <w:bookmarkStart w:id="21" w:name="_GoBack"/>
       <w:bookmarkEnd w:id="21"/>
-    </w:p>
-    <w:p>
-      <w:pPr>
-        <w:rPr>
-          <w:rFonts w:asciiTheme="minorHAnsi" w:hAnsiTheme="minorHAnsi"/>
-          <w:b/>
-        </w:rPr>
-      </w:pPr>
-    </w:p>
-    <w:p>
-      <w:pPr>
-        <w:spacing w:line="360" w:lineRule="auto"/>
-        <w:rPr>
-          <w:rFonts w:asciiTheme="minorHAnsi" w:hAnsiTheme="minorHAnsi"/>
-          <w:sz w:val="24"/>
-        </w:rPr>
-      </w:pPr>
-      <w:r>
-        <w:rPr>
-          <w:rFonts w:asciiTheme="minorHAnsi" w:hAnsiTheme="minorHAnsi"/>
-          <w:sz w:val="24"/>
-        </w:rPr>
-        <w:t>Dans un premier temps, une compréhension de la théorie sur la Blockchain fut nécessaire. Ensuite</w:t>
+      <w:r>
+        <w:rPr>
+          <w:rFonts w:asciiTheme="minorHAnsi" w:hAnsiTheme="minorHAnsi"/>
+          <w:sz w:val="24"/>
+        </w:rPr>
+        <w:t xml:space="preserve"> temps, une compréhension de la théorie sur la Blockchain fut nécessaire. Ensuite</w:t>
       </w:r>
       <w:r>
         <w:rPr>
@@ -10122,7 +10129,7 @@
             <w:sz w:val="18"/>
             <w:szCs w:val="18"/>
           </w:rPr>
-          <w:t>19</w:t>
+          <w:t>9</w:t>
         </w:r>
         <w:r>
           <w:rPr>
@@ -10140,33 +10147,17 @@
           </w:rPr>
           <w:t xml:space="preserve"> / </w:t>
         </w:r>
-        <w:r>
-          <w:fldChar w:fldCharType="begin"/>
-        </w:r>
-        <w:r>
-          <w:instrText xml:space="preserve"> NUMPAGES   \* MERGEFORMAT </w:instrText>
-        </w:r>
-        <w:r>
-          <w:fldChar w:fldCharType="separate"/>
-        </w:r>
-        <w:r>
-          <w:rPr>
-            <w:rFonts w:asciiTheme="minorHAnsi" w:hAnsiTheme="minorHAnsi"/>
-            <w:noProof/>
-            <w:sz w:val="18"/>
-            <w:szCs w:val="18"/>
-          </w:rPr>
-          <w:t>19</w:t>
-        </w:r>
-        <w:r>
-          <w:rPr>
-            <w:rFonts w:asciiTheme="minorHAnsi" w:hAnsiTheme="minorHAnsi"/>
-            <w:noProof/>
-            <w:sz w:val="18"/>
-            <w:szCs w:val="18"/>
-          </w:rPr>
-          <w:fldChar w:fldCharType="end"/>
-        </w:r>
+        <w:fldSimple w:instr=" NUMPAGES   \* MERGEFORMAT ">
+          <w:r>
+            <w:rPr>
+              <w:rFonts w:asciiTheme="minorHAnsi" w:hAnsiTheme="minorHAnsi"/>
+              <w:noProof/>
+              <w:sz w:val="18"/>
+              <w:szCs w:val="18"/>
+            </w:rPr>
+            <w:t>19</w:t>
+          </w:r>
+        </w:fldSimple>
       </w:p>
     </w:sdtContent>
   </w:sdt>
@@ -13491,7 +13482,7 @@
 </file>
 
 <file path=customXml/itemProps1.xml><?xml version="1.0" encoding="utf-8"?>
-<ds:datastoreItem xmlns:ds="http://schemas.openxmlformats.org/officeDocument/2006/customXml" ds:itemID="{3AF97A92-3574-44CE-AB43-9C579073F52A}">
+<ds:datastoreItem xmlns:ds="http://schemas.openxmlformats.org/officeDocument/2006/customXml" ds:itemID="{0AC16959-3451-41D0-B75C-EB4AC1C38F32}">
   <ds:schemaRefs>
     <ds:schemaRef ds:uri="http://schemas.openxmlformats.org/officeDocument/2006/bibliography"/>
   </ds:schemaRefs>

</xml_diff>